<commit_message>
modify the format of requirement report
</commit_message>
<xml_diff>
--- a/4D GIS系统软件需求分析.docx
+++ b/4D GIS系统软件需求分析.docx
@@ -767,7 +767,7 @@
             </w:rPr>
             <w:fldChar w:fldCharType="separate"/>
           </w:r>
-          <w:hyperlink w:anchor="_Toc22828444" w:history="1">
+          <w:hyperlink w:anchor="_Toc22913687" w:history="1">
             <w:r>
               <w:rPr>
                 <w:rStyle w:val="ae"/>
@@ -801,7 +801,7 @@
                 <w:noProof/>
                 <w:webHidden/>
               </w:rPr>
-              <w:instrText xml:space="preserve"> PAGEREF _Toc22828444 \h </w:instrText>
+              <w:instrText xml:space="preserve"> PAGEREF _Toc22913687 \h </w:instrText>
             </w:r>
             <w:r>
               <w:rPr>
@@ -846,7 +846,7 @@
               <w:sz w:val="21"/>
             </w:rPr>
           </w:pPr>
-          <w:hyperlink w:anchor="_Toc22828445" w:history="1">
+          <w:hyperlink w:anchor="_Toc22913688" w:history="1">
             <w:r>
               <w:rPr>
                 <w:rStyle w:val="ae"/>
@@ -880,7 +880,7 @@
                 <w:noProof/>
                 <w:webHidden/>
               </w:rPr>
-              <w:instrText xml:space="preserve"> PAGEREF _Toc22828445 \h </w:instrText>
+              <w:instrText xml:space="preserve"> PAGEREF _Toc22913688 \h </w:instrText>
             </w:r>
             <w:r>
               <w:rPr>
@@ -925,7 +925,7 @@
               <w:sz w:val="21"/>
             </w:rPr>
           </w:pPr>
-          <w:hyperlink w:anchor="_Toc22828446" w:history="1">
+          <w:hyperlink w:anchor="_Toc22913689" w:history="1">
             <w:r>
               <w:rPr>
                 <w:rStyle w:val="ae"/>
@@ -959,7 +959,7 @@
                 <w:noProof/>
                 <w:webHidden/>
               </w:rPr>
-              <w:instrText xml:space="preserve"> PAGEREF _Toc22828446 \h </w:instrText>
+              <w:instrText xml:space="preserve"> PAGEREF _Toc22913689 \h </w:instrText>
             </w:r>
             <w:r>
               <w:rPr>
@@ -979,7 +979,7 @@
                 <w:noProof/>
                 <w:webHidden/>
               </w:rPr>
-              <w:t>6</w:t>
+              <w:t>5</w:t>
             </w:r>
             <w:r>
               <w:rPr>
@@ -1004,7 +1004,7 @@
               <w:sz w:val="21"/>
             </w:rPr>
           </w:pPr>
-          <w:hyperlink w:anchor="_Toc22828447" w:history="1">
+          <w:hyperlink w:anchor="_Toc22913690" w:history="1">
             <w:r>
               <w:rPr>
                 <w:rStyle w:val="ae"/>
@@ -1038,7 +1038,7 @@
                 <w:noProof/>
                 <w:webHidden/>
               </w:rPr>
-              <w:instrText xml:space="preserve"> PAGEREF _Toc22828447 \h </w:instrText>
+              <w:instrText xml:space="preserve"> PAGEREF _Toc22913690 \h </w:instrText>
             </w:r>
             <w:r>
               <w:rPr>
@@ -1083,7 +1083,7 @@
               <w:sz w:val="21"/>
             </w:rPr>
           </w:pPr>
-          <w:hyperlink w:anchor="_Toc22828448" w:history="1">
+          <w:hyperlink w:anchor="_Toc22913691" w:history="1">
             <w:r>
               <w:rPr>
                 <w:rStyle w:val="ae"/>
@@ -1117,7 +1117,7 @@
                 <w:noProof/>
                 <w:webHidden/>
               </w:rPr>
-              <w:instrText xml:space="preserve"> PAGEREF _Toc22828448 \h </w:instrText>
+              <w:instrText xml:space="preserve"> PAGEREF _Toc22913691 \h </w:instrText>
             </w:r>
             <w:r>
               <w:rPr>
@@ -1137,7 +1137,7 @@
                 <w:noProof/>
                 <w:webHidden/>
               </w:rPr>
-              <w:t>7</w:t>
+              <w:t>6</w:t>
             </w:r>
             <w:r>
               <w:rPr>
@@ -1162,7 +1162,7 @@
               <w:sz w:val="21"/>
             </w:rPr>
           </w:pPr>
-          <w:hyperlink w:anchor="_Toc22828449" w:history="1">
+          <w:hyperlink w:anchor="_Toc22913692" w:history="1">
             <w:r>
               <w:rPr>
                 <w:rStyle w:val="ae"/>
@@ -1196,7 +1196,7 @@
                 <w:noProof/>
                 <w:webHidden/>
               </w:rPr>
-              <w:instrText xml:space="preserve"> PAGEREF _Toc22828449 \h </w:instrText>
+              <w:instrText xml:space="preserve"> PAGEREF _Toc22913692 \h </w:instrText>
             </w:r>
             <w:r>
               <w:rPr>
@@ -1216,7 +1216,7 @@
                 <w:noProof/>
                 <w:webHidden/>
               </w:rPr>
-              <w:t>7</w:t>
+              <w:t>6</w:t>
             </w:r>
             <w:r>
               <w:rPr>
@@ -1241,7 +1241,7 @@
               <w:sz w:val="21"/>
             </w:rPr>
           </w:pPr>
-          <w:hyperlink w:anchor="_Toc22828450" w:history="1">
+          <w:hyperlink w:anchor="_Toc22913693" w:history="1">
             <w:r>
               <w:rPr>
                 <w:rStyle w:val="ae"/>
@@ -1275,7 +1275,7 @@
                 <w:noProof/>
                 <w:webHidden/>
               </w:rPr>
-              <w:instrText xml:space="preserve"> PAGEREF _Toc22828450 \h </w:instrText>
+              <w:instrText xml:space="preserve"> PAGEREF _Toc22913693 \h </w:instrText>
             </w:r>
             <w:r>
               <w:rPr>
@@ -1295,7 +1295,7 @@
                 <w:noProof/>
                 <w:webHidden/>
               </w:rPr>
-              <w:t>7</w:t>
+              <w:t>6</w:t>
             </w:r>
             <w:r>
               <w:rPr>
@@ -1320,7 +1320,7 @@
               <w:sz w:val="21"/>
             </w:rPr>
           </w:pPr>
-          <w:hyperlink w:anchor="_Toc22828451" w:history="1">
+          <w:hyperlink w:anchor="_Toc22913694" w:history="1">
             <w:r>
               <w:rPr>
                 <w:rStyle w:val="ae"/>
@@ -1354,7 +1354,7 @@
                 <w:noProof/>
                 <w:webHidden/>
               </w:rPr>
-              <w:instrText xml:space="preserve"> PAGEREF _Toc22828451 \h </w:instrText>
+              <w:instrText xml:space="preserve"> PAGEREF _Toc22913694 \h </w:instrText>
             </w:r>
             <w:r>
               <w:rPr>
@@ -1399,7 +1399,7 @@
               <w:sz w:val="21"/>
             </w:rPr>
           </w:pPr>
-          <w:hyperlink w:anchor="_Toc22828452" w:history="1">
+          <w:hyperlink w:anchor="_Toc22913695" w:history="1">
             <w:r>
               <w:rPr>
                 <w:rStyle w:val="ae"/>
@@ -1433,7 +1433,7 @@
                 <w:noProof/>
                 <w:webHidden/>
               </w:rPr>
-              <w:instrText xml:space="preserve"> PAGEREF _Toc22828452 \h </w:instrText>
+              <w:instrText xml:space="preserve"> PAGEREF _Toc22913695 \h </w:instrText>
             </w:r>
             <w:r>
               <w:rPr>
@@ -1478,7 +1478,7 @@
               <w:sz w:val="21"/>
             </w:rPr>
           </w:pPr>
-          <w:hyperlink w:anchor="_Toc22828453" w:history="1">
+          <w:hyperlink w:anchor="_Toc22913696" w:history="1">
             <w:r>
               <w:rPr>
                 <w:rStyle w:val="ae"/>
@@ -1512,7 +1512,7 @@
                 <w:noProof/>
                 <w:webHidden/>
               </w:rPr>
-              <w:instrText xml:space="preserve"> PAGEREF _Toc22828453 \h </w:instrText>
+              <w:instrText xml:space="preserve"> PAGEREF _Toc22913696 \h </w:instrText>
             </w:r>
             <w:r>
               <w:rPr>
@@ -1532,7 +1532,7 @@
                 <w:noProof/>
                 <w:webHidden/>
               </w:rPr>
-              <w:t>9</w:t>
+              <w:t>8</w:t>
             </w:r>
             <w:r>
               <w:rPr>
@@ -1557,7 +1557,7 @@
               <w:sz w:val="21"/>
             </w:rPr>
           </w:pPr>
-          <w:hyperlink w:anchor="_Toc22828454" w:history="1">
+          <w:hyperlink w:anchor="_Toc22913697" w:history="1">
             <w:r>
               <w:rPr>
                 <w:rStyle w:val="ae"/>
@@ -1591,7 +1591,7 @@
                 <w:noProof/>
                 <w:webHidden/>
               </w:rPr>
-              <w:instrText xml:space="preserve"> PAGEREF _Toc22828454 \h </w:instrText>
+              <w:instrText xml:space="preserve"> PAGEREF _Toc22913697 \h </w:instrText>
             </w:r>
             <w:r>
               <w:rPr>
@@ -1611,7 +1611,7 @@
                 <w:noProof/>
                 <w:webHidden/>
               </w:rPr>
-              <w:t>9</w:t>
+              <w:t>8</w:t>
             </w:r>
             <w:r>
               <w:rPr>
@@ -1636,7 +1636,7 @@
               <w:sz w:val="21"/>
             </w:rPr>
           </w:pPr>
-          <w:hyperlink w:anchor="_Toc22828455" w:history="1">
+          <w:hyperlink w:anchor="_Toc22913698" w:history="1">
             <w:r>
               <w:rPr>
                 <w:rStyle w:val="ae"/>
@@ -1670,7 +1670,7 @@
                 <w:noProof/>
                 <w:webHidden/>
               </w:rPr>
-              <w:instrText xml:space="preserve"> PAGEREF _Toc22828455 \h </w:instrText>
+              <w:instrText xml:space="preserve"> PAGEREF _Toc22913698 \h </w:instrText>
             </w:r>
             <w:r>
               <w:rPr>
@@ -1715,7 +1715,7 @@
               <w:sz w:val="21"/>
             </w:rPr>
           </w:pPr>
-          <w:hyperlink w:anchor="_Toc22828456" w:history="1">
+          <w:hyperlink w:anchor="_Toc22913699" w:history="1">
             <w:r>
               <w:rPr>
                 <w:rStyle w:val="ae"/>
@@ -1749,7 +1749,7 @@
                 <w:noProof/>
                 <w:webHidden/>
               </w:rPr>
-              <w:instrText xml:space="preserve"> PAGEREF _Toc22828456 \h </w:instrText>
+              <w:instrText xml:space="preserve"> PAGEREF _Toc22913699 \h </w:instrText>
             </w:r>
             <w:r>
               <w:rPr>
@@ -1794,7 +1794,7 @@
               <w:sz w:val="21"/>
             </w:rPr>
           </w:pPr>
-          <w:hyperlink w:anchor="_Toc22828457" w:history="1">
+          <w:hyperlink w:anchor="_Toc22913700" w:history="1">
             <w:r>
               <w:rPr>
                 <w:rStyle w:val="ae"/>
@@ -1828,7 +1828,7 @@
                 <w:noProof/>
                 <w:webHidden/>
               </w:rPr>
-              <w:instrText xml:space="preserve"> PAGEREF _Toc22828457 \h </w:instrText>
+              <w:instrText xml:space="preserve"> PAGEREF _Toc22913700 \h </w:instrText>
             </w:r>
             <w:r>
               <w:rPr>
@@ -1848,7 +1848,7 @@
                 <w:noProof/>
                 <w:webHidden/>
               </w:rPr>
-              <w:t>10</w:t>
+              <w:t>9</w:t>
             </w:r>
             <w:r>
               <w:rPr>
@@ -1873,7 +1873,7 @@
               <w:sz w:val="21"/>
             </w:rPr>
           </w:pPr>
-          <w:hyperlink w:anchor="_Toc22828458" w:history="1">
+          <w:hyperlink w:anchor="_Toc22913701" w:history="1">
             <w:r>
               <w:rPr>
                 <w:rStyle w:val="ae"/>
@@ -1907,7 +1907,7 @@
                 <w:noProof/>
                 <w:webHidden/>
               </w:rPr>
-              <w:instrText xml:space="preserve"> PAGEREF _Toc22828458 \h </w:instrText>
+              <w:instrText xml:space="preserve"> PAGEREF _Toc22913701 \h </w:instrText>
             </w:r>
             <w:r>
               <w:rPr>
@@ -1927,7 +1927,7 @@
                 <w:noProof/>
                 <w:webHidden/>
               </w:rPr>
-              <w:t>10</w:t>
+              <w:t>9</w:t>
             </w:r>
             <w:r>
               <w:rPr>
@@ -1952,7 +1952,7 @@
               <w:sz w:val="21"/>
             </w:rPr>
           </w:pPr>
-          <w:hyperlink w:anchor="_Toc22828459" w:history="1">
+          <w:hyperlink w:anchor="_Toc22913702" w:history="1">
             <w:r>
               <w:rPr>
                 <w:rStyle w:val="ae"/>
@@ -1986,7 +1986,7 @@
                 <w:noProof/>
                 <w:webHidden/>
               </w:rPr>
-              <w:instrText xml:space="preserve"> PAGEREF _Toc22828459 \h </w:instrText>
+              <w:instrText xml:space="preserve"> PAGEREF _Toc22913702 \h </w:instrText>
             </w:r>
             <w:r>
               <w:rPr>
@@ -2006,7 +2006,7 @@
                 <w:noProof/>
                 <w:webHidden/>
               </w:rPr>
-              <w:t>10</w:t>
+              <w:t>9</w:t>
             </w:r>
             <w:r>
               <w:rPr>
@@ -2031,7 +2031,7 @@
               <w:sz w:val="21"/>
             </w:rPr>
           </w:pPr>
-          <w:hyperlink w:anchor="_Toc22828460" w:history="1">
+          <w:hyperlink w:anchor="_Toc22913703" w:history="1">
             <w:r>
               <w:rPr>
                 <w:rStyle w:val="ae"/>
@@ -2065,7 +2065,7 @@
                 <w:noProof/>
                 <w:webHidden/>
               </w:rPr>
-              <w:instrText xml:space="preserve"> PAGEREF _Toc22828460 \h </w:instrText>
+              <w:instrText xml:space="preserve"> PAGEREF _Toc22913703 \h </w:instrText>
             </w:r>
             <w:r>
               <w:rPr>
@@ -2085,7 +2085,7 @@
                 <w:noProof/>
                 <w:webHidden/>
               </w:rPr>
-              <w:t>12</w:t>
+              <w:t>11</w:t>
             </w:r>
             <w:r>
               <w:rPr>
@@ -2110,7 +2110,7 @@
               <w:sz w:val="21"/>
             </w:rPr>
           </w:pPr>
-          <w:hyperlink w:anchor="_Toc22828461" w:history="1">
+          <w:hyperlink w:anchor="_Toc22913704" w:history="1">
             <w:r>
               <w:rPr>
                 <w:rStyle w:val="ae"/>
@@ -2144,7 +2144,7 @@
                 <w:noProof/>
                 <w:webHidden/>
               </w:rPr>
-              <w:instrText xml:space="preserve"> PAGEREF _Toc22828461 \h </w:instrText>
+              <w:instrText xml:space="preserve"> PAGEREF _Toc22913704 \h </w:instrText>
             </w:r>
             <w:r>
               <w:rPr>
@@ -2164,7 +2164,7 @@
                 <w:noProof/>
                 <w:webHidden/>
               </w:rPr>
-              <w:t>12</w:t>
+              <w:t>11</w:t>
             </w:r>
             <w:r>
               <w:rPr>
@@ -2189,7 +2189,7 @@
               <w:sz w:val="21"/>
             </w:rPr>
           </w:pPr>
-          <w:hyperlink w:anchor="_Toc22828462" w:history="1">
+          <w:hyperlink w:anchor="_Toc22913705" w:history="1">
             <w:r>
               <w:rPr>
                 <w:rStyle w:val="ae"/>
@@ -2223,7 +2223,7 @@
                 <w:noProof/>
                 <w:webHidden/>
               </w:rPr>
-              <w:instrText xml:space="preserve"> PAGEREF _Toc22828462 \h </w:instrText>
+              <w:instrText xml:space="preserve"> PAGEREF _Toc22913705 \h </w:instrText>
             </w:r>
             <w:r>
               <w:rPr>
@@ -2243,7 +2243,7 @@
                 <w:noProof/>
                 <w:webHidden/>
               </w:rPr>
-              <w:t>13</w:t>
+              <w:t>12</w:t>
             </w:r>
             <w:r>
               <w:rPr>
@@ -2268,7 +2268,7 @@
               <w:sz w:val="21"/>
             </w:rPr>
           </w:pPr>
-          <w:hyperlink w:anchor="_Toc22828463" w:history="1">
+          <w:hyperlink w:anchor="_Toc22913706" w:history="1">
             <w:r>
               <w:rPr>
                 <w:rStyle w:val="ae"/>
@@ -2302,7 +2302,7 @@
                 <w:noProof/>
                 <w:webHidden/>
               </w:rPr>
-              <w:instrText xml:space="preserve"> PAGEREF _Toc22828463 \h </w:instrText>
+              <w:instrText xml:space="preserve"> PAGEREF _Toc22913706 \h </w:instrText>
             </w:r>
             <w:r>
               <w:rPr>
@@ -2322,7 +2322,7 @@
                 <w:noProof/>
                 <w:webHidden/>
               </w:rPr>
-              <w:t>14</w:t>
+              <w:t>13</w:t>
             </w:r>
             <w:r>
               <w:rPr>
@@ -2347,7 +2347,7 @@
               <w:sz w:val="21"/>
             </w:rPr>
           </w:pPr>
-          <w:hyperlink w:anchor="_Toc22828464" w:history="1">
+          <w:hyperlink w:anchor="_Toc22913707" w:history="1">
             <w:r>
               <w:rPr>
                 <w:rStyle w:val="ae"/>
@@ -2381,7 +2381,7 @@
                 <w:noProof/>
                 <w:webHidden/>
               </w:rPr>
-              <w:instrText xml:space="preserve"> PAGEREF _Toc22828464 \h </w:instrText>
+              <w:instrText xml:space="preserve"> PAGEREF _Toc22913707 \h </w:instrText>
             </w:r>
             <w:r>
               <w:rPr>
@@ -2401,7 +2401,7 @@
                 <w:noProof/>
                 <w:webHidden/>
               </w:rPr>
-              <w:t>14</w:t>
+              <w:t>13</w:t>
             </w:r>
             <w:r>
               <w:rPr>
@@ -2426,7 +2426,7 @@
               <w:sz w:val="21"/>
             </w:rPr>
           </w:pPr>
-          <w:hyperlink w:anchor="_Toc22828465" w:history="1">
+          <w:hyperlink w:anchor="_Toc22913708" w:history="1">
             <w:r>
               <w:rPr>
                 <w:rStyle w:val="ae"/>
@@ -2460,7 +2460,7 @@
                 <w:noProof/>
                 <w:webHidden/>
               </w:rPr>
-              <w:instrText xml:space="preserve"> PAGEREF _Toc22828465 \h </w:instrText>
+              <w:instrText xml:space="preserve"> PAGEREF _Toc22913708 \h </w:instrText>
             </w:r>
             <w:r>
               <w:rPr>
@@ -2480,7 +2480,7 @@
                 <w:noProof/>
                 <w:webHidden/>
               </w:rPr>
-              <w:t>14</w:t>
+              <w:t>13</w:t>
             </w:r>
             <w:r>
               <w:rPr>
@@ -2505,7 +2505,7 @@
               <w:sz w:val="21"/>
             </w:rPr>
           </w:pPr>
-          <w:hyperlink w:anchor="_Toc22828466" w:history="1">
+          <w:hyperlink w:anchor="_Toc22913709" w:history="1">
             <w:r>
               <w:rPr>
                 <w:rStyle w:val="ae"/>
@@ -2539,7 +2539,7 @@
                 <w:noProof/>
                 <w:webHidden/>
               </w:rPr>
-              <w:instrText xml:space="preserve"> PAGEREF _Toc22828466 \h </w:instrText>
+              <w:instrText xml:space="preserve"> PAGEREF _Toc22913709 \h </w:instrText>
             </w:r>
             <w:r>
               <w:rPr>
@@ -2584,7 +2584,7 @@
               <w:sz w:val="21"/>
             </w:rPr>
           </w:pPr>
-          <w:hyperlink w:anchor="_Toc22828467" w:history="1">
+          <w:hyperlink w:anchor="_Toc22913710" w:history="1">
             <w:r>
               <w:rPr>
                 <w:rStyle w:val="ae"/>
@@ -2618,7 +2618,7 @@
                 <w:noProof/>
                 <w:webHidden/>
               </w:rPr>
-              <w:instrText xml:space="preserve"> PAGEREF _Toc22828467 \h </w:instrText>
+              <w:instrText xml:space="preserve"> PAGEREF _Toc22913710 \h </w:instrText>
             </w:r>
             <w:r>
               <w:rPr>
@@ -2638,7 +2638,7 @@
                 <w:noProof/>
                 <w:webHidden/>
               </w:rPr>
-              <w:t>15</w:t>
+              <w:t>14</w:t>
             </w:r>
             <w:r>
               <w:rPr>
@@ -2663,7 +2663,7 @@
               <w:sz w:val="21"/>
             </w:rPr>
           </w:pPr>
-          <w:hyperlink w:anchor="_Toc22828468" w:history="1">
+          <w:hyperlink w:anchor="_Toc22913711" w:history="1">
             <w:r>
               <w:rPr>
                 <w:rStyle w:val="ae"/>
@@ -2697,7 +2697,7 @@
                 <w:noProof/>
                 <w:webHidden/>
               </w:rPr>
-              <w:instrText xml:space="preserve"> PAGEREF _Toc22828468 \h </w:instrText>
+              <w:instrText xml:space="preserve"> PAGEREF _Toc22913711 \h </w:instrText>
             </w:r>
             <w:r>
               <w:rPr>
@@ -2717,7 +2717,7 @@
                 <w:noProof/>
                 <w:webHidden/>
               </w:rPr>
-              <w:t>16</w:t>
+              <w:t>15</w:t>
             </w:r>
             <w:r>
               <w:rPr>
@@ -2742,7 +2742,7 @@
               <w:sz w:val="21"/>
             </w:rPr>
           </w:pPr>
-          <w:hyperlink w:anchor="_Toc22828469" w:history="1">
+          <w:hyperlink w:anchor="_Toc22913712" w:history="1">
             <w:r>
               <w:rPr>
                 <w:rStyle w:val="ae"/>
@@ -2776,7 +2776,7 @@
                 <w:noProof/>
                 <w:webHidden/>
               </w:rPr>
-              <w:instrText xml:space="preserve"> PAGEREF _Toc22828469 \h </w:instrText>
+              <w:instrText xml:space="preserve"> PAGEREF _Toc22913712 \h </w:instrText>
             </w:r>
             <w:r>
               <w:rPr>
@@ -2796,7 +2796,7 @@
                 <w:noProof/>
                 <w:webHidden/>
               </w:rPr>
-              <w:t>16</w:t>
+              <w:t>15</w:t>
             </w:r>
             <w:r>
               <w:rPr>
@@ -2821,7 +2821,7 @@
               <w:sz w:val="21"/>
             </w:rPr>
           </w:pPr>
-          <w:hyperlink w:anchor="_Toc22828470" w:history="1">
+          <w:hyperlink w:anchor="_Toc22913713" w:history="1">
             <w:r>
               <w:rPr>
                 <w:rStyle w:val="ae"/>
@@ -2855,7 +2855,7 @@
                 <w:noProof/>
                 <w:webHidden/>
               </w:rPr>
-              <w:instrText xml:space="preserve"> PAGEREF _Toc22828470 \h </w:instrText>
+              <w:instrText xml:space="preserve"> PAGEREF _Toc22913713 \h </w:instrText>
             </w:r>
             <w:r>
               <w:rPr>
@@ -2875,7 +2875,7 @@
                 <w:noProof/>
                 <w:webHidden/>
               </w:rPr>
-              <w:t>17</w:t>
+              <w:t>16</w:t>
             </w:r>
             <w:r>
               <w:rPr>
@@ -2900,7 +2900,7 @@
               <w:sz w:val="21"/>
             </w:rPr>
           </w:pPr>
-          <w:hyperlink w:anchor="_Toc22828471" w:history="1">
+          <w:hyperlink w:anchor="_Toc22913714" w:history="1">
             <w:r>
               <w:rPr>
                 <w:rStyle w:val="ae"/>
@@ -2934,7 +2934,7 @@
                 <w:noProof/>
                 <w:webHidden/>
               </w:rPr>
-              <w:instrText xml:space="preserve"> PAGEREF _Toc22828471 \h </w:instrText>
+              <w:instrText xml:space="preserve"> PAGEREF _Toc22913714 \h </w:instrText>
             </w:r>
             <w:r>
               <w:rPr>
@@ -2954,7 +2954,7 @@
                 <w:noProof/>
                 <w:webHidden/>
               </w:rPr>
-              <w:t>18</w:t>
+              <w:t>17</w:t>
             </w:r>
             <w:r>
               <w:rPr>
@@ -2964,132 +2964,6 @@
               <w:fldChar w:fldCharType="end"/>
             </w:r>
           </w:hyperlink>
-        </w:p>
-        <w:bookmarkStart w:id="0" w:name="_GoBack"/>
-        <w:bookmarkEnd w:id="0"/>
-        <w:p>
-          <w:pPr>
-            <w:pStyle w:val="31"/>
-            <w:tabs>
-              <w:tab w:val="right" w:leader="dot" w:pos="9628"/>
-            </w:tabs>
-            <w:ind w:left="960" w:firstLine="480"/>
-            <w:rPr>
-              <w:rFonts w:asciiTheme="minorHAnsi" w:eastAsiaTheme="minorEastAsia" w:hAnsiTheme="minorHAnsi"/>
-              <w:noProof/>
-              <w:kern w:val="2"/>
-              <w:sz w:val="21"/>
-            </w:rPr>
-          </w:pPr>
-          <w:r>
-            <w:rPr>
-              <w:rStyle w:val="ae"/>
-              <w:noProof/>
-            </w:rPr>
-            <w:fldChar w:fldCharType="begin"/>
-          </w:r>
-          <w:r>
-            <w:rPr>
-              <w:rStyle w:val="ae"/>
-              <w:noProof/>
-            </w:rPr>
-            <w:instrText xml:space="preserve"> </w:instrText>
-          </w:r>
-          <w:r>
-            <w:rPr>
-              <w:noProof/>
-            </w:rPr>
-            <w:instrText>HYPERLINK \l "_Toc22828473"</w:instrText>
-          </w:r>
-          <w:r>
-            <w:rPr>
-              <w:rStyle w:val="ae"/>
-              <w:noProof/>
-            </w:rPr>
-            <w:instrText xml:space="preserve"> </w:instrText>
-          </w:r>
-          <w:r>
-            <w:rPr>
-              <w:rStyle w:val="ae"/>
-              <w:noProof/>
-            </w:rPr>
-          </w:r>
-          <w:r>
-            <w:rPr>
-              <w:rStyle w:val="ae"/>
-              <w:noProof/>
-            </w:rPr>
-            <w:fldChar w:fldCharType="separate"/>
-          </w:r>
-          <w:r>
-            <w:rPr>
-              <w:rStyle w:val="ae"/>
-              <w:noProof/>
-            </w:rPr>
-            <w:t xml:space="preserve">4.1.8 </w:t>
-          </w:r>
-          <w:r>
-            <w:rPr>
-              <w:rStyle w:val="ae"/>
-              <w:noProof/>
-            </w:rPr>
-            <w:t>信息发布</w:t>
-          </w:r>
-          <w:r>
-            <w:rPr>
-              <w:noProof/>
-              <w:webHidden/>
-            </w:rPr>
-            <w:tab/>
-          </w:r>
-          <w:r>
-            <w:rPr>
-              <w:noProof/>
-              <w:webHidden/>
-            </w:rPr>
-            <w:fldChar w:fldCharType="begin"/>
-          </w:r>
-          <w:r>
-            <w:rPr>
-              <w:noProof/>
-              <w:webHidden/>
-            </w:rPr>
-            <w:instrText xml:space="preserve"> PAGEREF _Toc22828473 \h </w:instrText>
-          </w:r>
-          <w:r>
-            <w:rPr>
-              <w:noProof/>
-              <w:webHidden/>
-            </w:rPr>
-          </w:r>
-          <w:r>
-            <w:rPr>
-              <w:noProof/>
-              <w:webHidden/>
-            </w:rPr>
-            <w:fldChar w:fldCharType="separate"/>
-          </w:r>
-          <w:r>
-            <w:rPr>
-              <w:noProof/>
-              <w:webHidden/>
-            </w:rPr>
-            <w:t>19</w:t>
-          </w:r>
-          <w:r>
-            <w:rPr>
-              <w:noProof/>
-              <w:webHidden/>
-            </w:rPr>
-            <w:fldChar w:fldCharType="end"/>
-          </w:r>
-          <w:r>
-            <w:rPr>
-              <w:rStyle w:val="ae"/>
-              <w:noProof/>
-            </w:rPr>
-            <w:fldChar w:fldCharType="end"/>
-          </w:r>
         </w:p>
         <w:p>
           <w:pPr>
@@ -3105,12 +2979,170 @@
               <w:sz w:val="21"/>
             </w:rPr>
           </w:pPr>
-          <w:hyperlink w:anchor="_Toc22828474" w:history="1">
+          <w:hyperlink w:anchor="_Toc22913715" w:history="1">
             <w:r>
               <w:rPr>
                 <w:rStyle w:val="ae"/>
                 <w:noProof/>
               </w:rPr>
+              <w:t>1)</w:t>
+            </w:r>
+            <w:r>
+              <w:rPr>
+                <w:rStyle w:val="ae"/>
+                <w:noProof/>
+              </w:rPr>
+              <w:t>图层查看：用户可以根据自己的需求查看相应图层。</w:t>
+            </w:r>
+            <w:r>
+              <w:rPr>
+                <w:noProof/>
+                <w:webHidden/>
+              </w:rPr>
+              <w:tab/>
+            </w:r>
+            <w:r>
+              <w:rPr>
+                <w:noProof/>
+                <w:webHidden/>
+              </w:rPr>
+              <w:fldChar w:fldCharType="begin"/>
+            </w:r>
+            <w:r>
+              <w:rPr>
+                <w:noProof/>
+                <w:webHidden/>
+              </w:rPr>
+              <w:instrText xml:space="preserve"> PAGEREF _Toc22913715 \h </w:instrText>
+            </w:r>
+            <w:r>
+              <w:rPr>
+                <w:noProof/>
+                <w:webHidden/>
+              </w:rPr>
+            </w:r>
+            <w:r>
+              <w:rPr>
+                <w:noProof/>
+                <w:webHidden/>
+              </w:rPr>
+              <w:fldChar w:fldCharType="separate"/>
+            </w:r>
+            <w:r>
+              <w:rPr>
+                <w:noProof/>
+                <w:webHidden/>
+              </w:rPr>
+              <w:t>17</w:t>
+            </w:r>
+            <w:r>
+              <w:rPr>
+                <w:noProof/>
+                <w:webHidden/>
+              </w:rPr>
+              <w:fldChar w:fldCharType="end"/>
+            </w:r>
+          </w:hyperlink>
+        </w:p>
+        <w:p>
+          <w:pPr>
+            <w:pStyle w:val="31"/>
+            <w:tabs>
+              <w:tab w:val="right" w:leader="dot" w:pos="9628"/>
+            </w:tabs>
+            <w:ind w:left="960" w:firstLine="480"/>
+            <w:rPr>
+              <w:rFonts w:asciiTheme="minorHAnsi" w:eastAsiaTheme="minorEastAsia" w:hAnsiTheme="minorHAnsi"/>
+              <w:noProof/>
+              <w:kern w:val="2"/>
+              <w:sz w:val="21"/>
+            </w:rPr>
+          </w:pPr>
+          <w:hyperlink w:anchor="_Toc22913716" w:history="1">
+            <w:r>
+              <w:rPr>
+                <w:rStyle w:val="ae"/>
+                <w:noProof/>
+              </w:rPr>
+              <w:t xml:space="preserve">4.1.8 </w:t>
+            </w:r>
+            <w:r>
+              <w:rPr>
+                <w:rStyle w:val="ae"/>
+                <w:noProof/>
+              </w:rPr>
+              <w:t>信息发布</w:t>
+            </w:r>
+            <w:r>
+              <w:rPr>
+                <w:noProof/>
+                <w:webHidden/>
+              </w:rPr>
+              <w:tab/>
+            </w:r>
+            <w:r>
+              <w:rPr>
+                <w:noProof/>
+                <w:webHidden/>
+              </w:rPr>
+              <w:fldChar w:fldCharType="begin"/>
+            </w:r>
+            <w:r>
+              <w:rPr>
+                <w:noProof/>
+                <w:webHidden/>
+              </w:rPr>
+              <w:instrText xml:space="preserve"> PAGEREF _Toc22913716 \h </w:instrText>
+            </w:r>
+            <w:r>
+              <w:rPr>
+                <w:noProof/>
+                <w:webHidden/>
+              </w:rPr>
+            </w:r>
+            <w:r>
+              <w:rPr>
+                <w:noProof/>
+                <w:webHidden/>
+              </w:rPr>
+              <w:fldChar w:fldCharType="separate"/>
+            </w:r>
+            <w:r>
+              <w:rPr>
+                <w:noProof/>
+                <w:webHidden/>
+              </w:rPr>
+              <w:t>18</w:t>
+            </w:r>
+            <w:r>
+              <w:rPr>
+                <w:noProof/>
+                <w:webHidden/>
+              </w:rPr>
+              <w:fldChar w:fldCharType="end"/>
+            </w:r>
+          </w:hyperlink>
+        </w:p>
+        <w:p>
+          <w:pPr>
+            <w:pStyle w:val="31"/>
+            <w:tabs>
+              <w:tab w:val="right" w:leader="dot" w:pos="9628"/>
+            </w:tabs>
+            <w:ind w:left="960" w:firstLine="480"/>
+            <w:rPr>
+              <w:rFonts w:asciiTheme="minorHAnsi" w:eastAsiaTheme="minorEastAsia" w:hAnsiTheme="minorHAnsi"/>
+              <w:noProof/>
+              <w:kern w:val="2"/>
+              <w:sz w:val="21"/>
+            </w:rPr>
+          </w:pPr>
+          <w:hyperlink w:anchor="_Toc22913717" w:history="1">
+            <w:r>
+              <w:rPr>
+                <w:rStyle w:val="ae"/>
+                <w:noProof/>
+              </w:rPr>
               <w:t xml:space="preserve">4.1.9 </w:t>
             </w:r>
             <w:r>
@@ -3139,7 +3171,7 @@
                 <w:noProof/>
                 <w:webHidden/>
               </w:rPr>
-              <w:instrText xml:space="preserve"> PAGEREF _Toc22828474 \h </w:instrText>
+              <w:instrText xml:space="preserve"> PAGEREF _Toc22913717 \h </w:instrText>
             </w:r>
             <w:r>
               <w:rPr>
@@ -3159,7 +3191,7 @@
                 <w:noProof/>
                 <w:webHidden/>
               </w:rPr>
-              <w:t>19</w:t>
+              <w:t>18</w:t>
             </w:r>
             <w:r>
               <w:rPr>
@@ -3184,7 +3216,7 @@
               <w:sz w:val="21"/>
             </w:rPr>
           </w:pPr>
-          <w:hyperlink w:anchor="_Toc22828475" w:history="1">
+          <w:hyperlink w:anchor="_Toc22913718" w:history="1">
             <w:r>
               <w:rPr>
                 <w:rStyle w:val="ae"/>
@@ -3218,7 +3250,7 @@
                 <w:noProof/>
                 <w:webHidden/>
               </w:rPr>
-              <w:instrText xml:space="preserve"> PAGEREF _Toc22828475 \h </w:instrText>
+              <w:instrText xml:space="preserve"> PAGEREF _Toc22913718 \h </w:instrText>
             </w:r>
             <w:r>
               <w:rPr>
@@ -3238,7 +3270,7 @@
                 <w:noProof/>
                 <w:webHidden/>
               </w:rPr>
-              <w:t>20</w:t>
+              <w:t>19</w:t>
             </w:r>
             <w:r>
               <w:rPr>
@@ -3263,7 +3295,7 @@
               <w:sz w:val="21"/>
             </w:rPr>
           </w:pPr>
-          <w:hyperlink w:anchor="_Toc22828476" w:history="1">
+          <w:hyperlink w:anchor="_Toc22913719" w:history="1">
             <w:r>
               <w:rPr>
                 <w:rStyle w:val="ae"/>
@@ -3297,7 +3329,7 @@
                 <w:noProof/>
                 <w:webHidden/>
               </w:rPr>
-              <w:instrText xml:space="preserve"> PAGEREF _Toc22828476 \h </w:instrText>
+              <w:instrText xml:space="preserve"> PAGEREF _Toc22913719 \h </w:instrText>
             </w:r>
             <w:r>
               <w:rPr>
@@ -3317,7 +3349,7 @@
                 <w:noProof/>
                 <w:webHidden/>
               </w:rPr>
-              <w:t>20</w:t>
+              <w:t>19</w:t>
             </w:r>
             <w:r>
               <w:rPr>
@@ -3342,7 +3374,7 @@
               <w:sz w:val="21"/>
             </w:rPr>
           </w:pPr>
-          <w:hyperlink w:anchor="_Toc22828477" w:history="1">
+          <w:hyperlink w:anchor="_Toc22913720" w:history="1">
             <w:r>
               <w:rPr>
                 <w:rStyle w:val="ae"/>
@@ -3376,7 +3408,7 @@
                 <w:noProof/>
                 <w:webHidden/>
               </w:rPr>
-              <w:instrText xml:space="preserve"> PAGEREF _Toc22828477 \h </w:instrText>
+              <w:instrText xml:space="preserve"> PAGEREF _Toc22913720 \h </w:instrText>
             </w:r>
             <w:r>
               <w:rPr>
@@ -3396,7 +3428,7 @@
                 <w:noProof/>
                 <w:webHidden/>
               </w:rPr>
-              <w:t>21</w:t>
+              <w:t>20</w:t>
             </w:r>
             <w:r>
               <w:rPr>
@@ -3421,7 +3453,7 @@
               <w:sz w:val="21"/>
             </w:rPr>
           </w:pPr>
-          <w:hyperlink w:anchor="_Toc22828478" w:history="1">
+          <w:hyperlink w:anchor="_Toc22913721" w:history="1">
             <w:r>
               <w:rPr>
                 <w:rStyle w:val="ae"/>
@@ -3455,7 +3487,7 @@
                 <w:noProof/>
                 <w:webHidden/>
               </w:rPr>
-              <w:instrText xml:space="preserve"> PAGEREF _Toc22828478 \h </w:instrText>
+              <w:instrText xml:space="preserve"> PAGEREF _Toc22913721 \h </w:instrText>
             </w:r>
             <w:r>
               <w:rPr>
@@ -3475,7 +3507,7 @@
                 <w:noProof/>
                 <w:webHidden/>
               </w:rPr>
-              <w:t>22</w:t>
+              <w:t>21</w:t>
             </w:r>
             <w:r>
               <w:rPr>
@@ -3500,7 +3532,7 @@
               <w:sz w:val="21"/>
             </w:rPr>
           </w:pPr>
-          <w:hyperlink w:anchor="_Toc22828479" w:history="1">
+          <w:hyperlink w:anchor="_Toc22913722" w:history="1">
             <w:r>
               <w:rPr>
                 <w:rStyle w:val="ae"/>
@@ -3534,7 +3566,7 @@
                 <w:noProof/>
                 <w:webHidden/>
               </w:rPr>
-              <w:instrText xml:space="preserve"> PAGEREF _Toc22828479 \h </w:instrText>
+              <w:instrText xml:space="preserve"> PAGEREF _Toc22913722 \h </w:instrText>
             </w:r>
             <w:r>
               <w:rPr>
@@ -3554,7 +3586,7 @@
                 <w:noProof/>
                 <w:webHidden/>
               </w:rPr>
-              <w:t>23</w:t>
+              <w:t>22</w:t>
             </w:r>
             <w:r>
               <w:rPr>
@@ -3579,7 +3611,7 @@
               <w:sz w:val="21"/>
             </w:rPr>
           </w:pPr>
-          <w:hyperlink w:anchor="_Toc22828480" w:history="1">
+          <w:hyperlink w:anchor="_Toc22913723" w:history="1">
             <w:r>
               <w:rPr>
                 <w:rStyle w:val="ae"/>
@@ -3613,7 +3645,7 @@
                 <w:noProof/>
                 <w:webHidden/>
               </w:rPr>
-              <w:instrText xml:space="preserve"> PAGEREF _Toc22828480 \h </w:instrText>
+              <w:instrText xml:space="preserve"> PAGEREF _Toc22913723 \h </w:instrText>
             </w:r>
             <w:r>
               <w:rPr>
@@ -3633,7 +3665,7 @@
                 <w:noProof/>
                 <w:webHidden/>
               </w:rPr>
-              <w:t>23</w:t>
+              <w:t>22</w:t>
             </w:r>
             <w:r>
               <w:rPr>
@@ -3658,7 +3690,7 @@
               <w:sz w:val="21"/>
             </w:rPr>
           </w:pPr>
-          <w:hyperlink w:anchor="_Toc22828481" w:history="1">
+          <w:hyperlink w:anchor="_Toc22913724" w:history="1">
             <w:r>
               <w:rPr>
                 <w:rStyle w:val="ae"/>
@@ -3692,7 +3724,7 @@
                 <w:noProof/>
                 <w:webHidden/>
               </w:rPr>
-              <w:instrText xml:space="preserve"> PAGEREF _Toc22828481 \h </w:instrText>
+              <w:instrText xml:space="preserve"> PAGEREF _Toc22913724 \h </w:instrText>
             </w:r>
             <w:r>
               <w:rPr>
@@ -3712,7 +3744,7 @@
                 <w:noProof/>
                 <w:webHidden/>
               </w:rPr>
-              <w:t>24</w:t>
+              <w:t>23</w:t>
             </w:r>
             <w:r>
               <w:rPr>
@@ -3737,7 +3769,7 @@
               <w:sz w:val="21"/>
             </w:rPr>
           </w:pPr>
-          <w:hyperlink w:anchor="_Toc22828482" w:history="1">
+          <w:hyperlink w:anchor="_Toc22913725" w:history="1">
             <w:r>
               <w:rPr>
                 <w:rStyle w:val="ae"/>
@@ -3771,7 +3803,7 @@
                 <w:noProof/>
                 <w:webHidden/>
               </w:rPr>
-              <w:instrText xml:space="preserve"> PAGEREF _Toc22828482 \h </w:instrText>
+              <w:instrText xml:space="preserve"> PAGEREF _Toc22913725 \h </w:instrText>
             </w:r>
             <w:r>
               <w:rPr>
@@ -3791,7 +3823,7 @@
                 <w:noProof/>
                 <w:webHidden/>
               </w:rPr>
-              <w:t>25</w:t>
+              <w:t>24</w:t>
             </w:r>
             <w:r>
               <w:rPr>
@@ -3816,7 +3848,7 @@
               <w:sz w:val="21"/>
             </w:rPr>
           </w:pPr>
-          <w:hyperlink w:anchor="_Toc22828483" w:history="1">
+          <w:hyperlink w:anchor="_Toc22913726" w:history="1">
             <w:r>
               <w:rPr>
                 <w:rStyle w:val="ae"/>
@@ -3850,7 +3882,7 @@
                 <w:noProof/>
                 <w:webHidden/>
               </w:rPr>
-              <w:instrText xml:space="preserve"> PAGEREF _Toc22828483 \h </w:instrText>
+              <w:instrText xml:space="preserve"> PAGEREF _Toc22913726 \h </w:instrText>
             </w:r>
             <w:r>
               <w:rPr>
@@ -3870,7 +3902,7 @@
                 <w:noProof/>
                 <w:webHidden/>
               </w:rPr>
-              <w:t>26</w:t>
+              <w:t>25</w:t>
             </w:r>
             <w:r>
               <w:rPr>
@@ -3895,7 +3927,7 @@
               <w:sz w:val="21"/>
             </w:rPr>
           </w:pPr>
-          <w:hyperlink w:anchor="_Toc22828484" w:history="1">
+          <w:hyperlink w:anchor="_Toc22913727" w:history="1">
             <w:r>
               <w:rPr>
                 <w:rStyle w:val="ae"/>
@@ -3929,7 +3961,7 @@
                 <w:noProof/>
                 <w:webHidden/>
               </w:rPr>
-              <w:instrText xml:space="preserve"> PAGEREF _Toc22828484 \h </w:instrText>
+              <w:instrText xml:space="preserve"> PAGEREF _Toc22913727 \h </w:instrText>
             </w:r>
             <w:r>
               <w:rPr>
@@ -3949,7 +3981,7 @@
                 <w:noProof/>
                 <w:webHidden/>
               </w:rPr>
-              <w:t>26</w:t>
+              <w:t>25</w:t>
             </w:r>
             <w:r>
               <w:rPr>
@@ -3974,7 +4006,7 @@
               <w:sz w:val="21"/>
             </w:rPr>
           </w:pPr>
-          <w:hyperlink w:anchor="_Toc22828485" w:history="1">
+          <w:hyperlink w:anchor="_Toc22913728" w:history="1">
             <w:r>
               <w:rPr>
                 <w:rStyle w:val="ae"/>
@@ -4008,7 +4040,7 @@
                 <w:noProof/>
                 <w:webHidden/>
               </w:rPr>
-              <w:instrText xml:space="preserve"> PAGEREF _Toc22828485 \h </w:instrText>
+              <w:instrText xml:space="preserve"> PAGEREF _Toc22913728 \h </w:instrText>
             </w:r>
             <w:r>
               <w:rPr>
@@ -4028,7 +4060,7 @@
                 <w:noProof/>
                 <w:webHidden/>
               </w:rPr>
-              <w:t>28</w:t>
+              <w:t>27</w:t>
             </w:r>
             <w:r>
               <w:rPr>
@@ -4053,7 +4085,7 @@
               <w:sz w:val="21"/>
             </w:rPr>
           </w:pPr>
-          <w:hyperlink w:anchor="_Toc22828486" w:history="1">
+          <w:hyperlink w:anchor="_Toc22913729" w:history="1">
             <w:r>
               <w:rPr>
                 <w:rStyle w:val="ae"/>
@@ -4087,7 +4119,7 @@
                 <w:noProof/>
                 <w:webHidden/>
               </w:rPr>
-              <w:instrText xml:space="preserve"> PAGEREF _Toc22828486 \h </w:instrText>
+              <w:instrText xml:space="preserve"> PAGEREF _Toc22913729 \h </w:instrText>
             </w:r>
             <w:r>
               <w:rPr>
@@ -4107,7 +4139,7 @@
                 <w:noProof/>
                 <w:webHidden/>
               </w:rPr>
-              <w:t>28</w:t>
+              <w:t>27</w:t>
             </w:r>
             <w:r>
               <w:rPr>
@@ -4132,7 +4164,7 @@
               <w:sz w:val="21"/>
             </w:rPr>
           </w:pPr>
-          <w:hyperlink w:anchor="_Toc22828487" w:history="1">
+          <w:hyperlink w:anchor="_Toc22913730" w:history="1">
             <w:r>
               <w:rPr>
                 <w:rStyle w:val="ae"/>
@@ -4166,7 +4198,7 @@
                 <w:noProof/>
                 <w:webHidden/>
               </w:rPr>
-              <w:instrText xml:space="preserve"> PAGEREF _Toc22828487 \h </w:instrText>
+              <w:instrText xml:space="preserve"> PAGEREF _Toc22913730 \h </w:instrText>
             </w:r>
             <w:r>
               <w:rPr>
@@ -4186,7 +4218,7 @@
                 <w:noProof/>
                 <w:webHidden/>
               </w:rPr>
-              <w:t>28</w:t>
+              <w:t>27</w:t>
             </w:r>
             <w:r>
               <w:rPr>
@@ -4211,7 +4243,7 @@
               <w:sz w:val="21"/>
             </w:rPr>
           </w:pPr>
-          <w:hyperlink w:anchor="_Toc22828488" w:history="1">
+          <w:hyperlink w:anchor="_Toc22913731" w:history="1">
             <w:r>
               <w:rPr>
                 <w:rStyle w:val="ae"/>
@@ -4245,7 +4277,7 @@
                 <w:noProof/>
                 <w:webHidden/>
               </w:rPr>
-              <w:instrText xml:space="preserve"> PAGEREF _Toc22828488 \h </w:instrText>
+              <w:instrText xml:space="preserve"> PAGEREF _Toc22913731 \h </w:instrText>
             </w:r>
             <w:r>
               <w:rPr>
@@ -4265,7 +4297,7 @@
                 <w:noProof/>
                 <w:webHidden/>
               </w:rPr>
-              <w:t>28</w:t>
+              <w:t>27</w:t>
             </w:r>
             <w:r>
               <w:rPr>
@@ -4290,7 +4322,7 @@
               <w:sz w:val="21"/>
             </w:rPr>
           </w:pPr>
-          <w:hyperlink w:anchor="_Toc22828489" w:history="1">
+          <w:hyperlink w:anchor="_Toc22913732" w:history="1">
             <w:r>
               <w:rPr>
                 <w:rStyle w:val="ae"/>
@@ -4324,7 +4356,7 @@
                 <w:noProof/>
                 <w:webHidden/>
               </w:rPr>
-              <w:instrText xml:space="preserve"> PAGEREF _Toc22828489 \h </w:instrText>
+              <w:instrText xml:space="preserve"> PAGEREF _Toc22913732 \h </w:instrText>
             </w:r>
             <w:r>
               <w:rPr>
@@ -4344,7 +4376,7 @@
                 <w:noProof/>
                 <w:webHidden/>
               </w:rPr>
-              <w:t>28</w:t>
+              <w:t>27</w:t>
             </w:r>
             <w:r>
               <w:rPr>
@@ -4369,7 +4401,7 @@
               <w:sz w:val="21"/>
             </w:rPr>
           </w:pPr>
-          <w:hyperlink w:anchor="_Toc22828490" w:history="1">
+          <w:hyperlink w:anchor="_Toc22913733" w:history="1">
             <w:r>
               <w:rPr>
                 <w:rStyle w:val="ae"/>
@@ -4403,7 +4435,7 @@
                 <w:noProof/>
                 <w:webHidden/>
               </w:rPr>
-              <w:instrText xml:space="preserve"> PAGEREF _Toc22828490 \h </w:instrText>
+              <w:instrText xml:space="preserve"> PAGEREF _Toc22913733 \h </w:instrText>
             </w:r>
             <w:r>
               <w:rPr>
@@ -4423,7 +4455,7 @@
                 <w:noProof/>
                 <w:webHidden/>
               </w:rPr>
-              <w:t>28</w:t>
+              <w:t>27</w:t>
             </w:r>
             <w:r>
               <w:rPr>
@@ -4448,7 +4480,7 @@
               <w:sz w:val="21"/>
             </w:rPr>
           </w:pPr>
-          <w:hyperlink w:anchor="_Toc22828491" w:history="1">
+          <w:hyperlink w:anchor="_Toc22913734" w:history="1">
             <w:r>
               <w:rPr>
                 <w:rStyle w:val="ae"/>
@@ -4482,7 +4514,7 @@
                 <w:noProof/>
                 <w:webHidden/>
               </w:rPr>
-              <w:instrText xml:space="preserve"> PAGEREF _Toc22828491 \h </w:instrText>
+              <w:instrText xml:space="preserve"> PAGEREF _Toc22913734 \h </w:instrText>
             </w:r>
             <w:r>
               <w:rPr>
@@ -4502,7 +4534,7 @@
                 <w:noProof/>
                 <w:webHidden/>
               </w:rPr>
-              <w:t>28</w:t>
+              <w:t>27</w:t>
             </w:r>
             <w:r>
               <w:rPr>
@@ -4527,7 +4559,7 @@
               <w:sz w:val="21"/>
             </w:rPr>
           </w:pPr>
-          <w:hyperlink w:anchor="_Toc22828492" w:history="1">
+          <w:hyperlink w:anchor="_Toc22913735" w:history="1">
             <w:r>
               <w:rPr>
                 <w:rStyle w:val="ae"/>
@@ -4561,7 +4593,7 @@
                 <w:noProof/>
                 <w:webHidden/>
               </w:rPr>
-              <w:instrText xml:space="preserve"> PAGEREF _Toc22828492 \h </w:instrText>
+              <w:instrText xml:space="preserve"> PAGEREF _Toc22913735 \h </w:instrText>
             </w:r>
             <w:r>
               <w:rPr>
@@ -4581,7 +4613,7 @@
                 <w:noProof/>
                 <w:webHidden/>
               </w:rPr>
-              <w:t>28</w:t>
+              <w:t>27</w:t>
             </w:r>
             <w:r>
               <w:rPr>
@@ -4606,7 +4638,7 @@
               <w:sz w:val="21"/>
             </w:rPr>
           </w:pPr>
-          <w:hyperlink w:anchor="_Toc22828493" w:history="1">
+          <w:hyperlink w:anchor="_Toc22913736" w:history="1">
             <w:r>
               <w:rPr>
                 <w:rStyle w:val="ae"/>
@@ -4640,7 +4672,7 @@
                 <w:noProof/>
                 <w:webHidden/>
               </w:rPr>
-              <w:instrText xml:space="preserve"> PAGEREF _Toc22828493 \h </w:instrText>
+              <w:instrText xml:space="preserve"> PAGEREF _Toc22913736 \h </w:instrText>
             </w:r>
             <w:r>
               <w:rPr>
@@ -4660,7 +4692,7 @@
                 <w:noProof/>
                 <w:webHidden/>
               </w:rPr>
-              <w:t>28</w:t>
+              <w:t>27</w:t>
             </w:r>
             <w:r>
               <w:rPr>
@@ -4685,7 +4717,7 @@
               <w:sz w:val="21"/>
             </w:rPr>
           </w:pPr>
-          <w:hyperlink w:anchor="_Toc22828494" w:history="1">
+          <w:hyperlink w:anchor="_Toc22913737" w:history="1">
             <w:r>
               <w:rPr>
                 <w:rStyle w:val="ae"/>
@@ -4719,7 +4751,7 @@
                 <w:noProof/>
                 <w:webHidden/>
               </w:rPr>
-              <w:instrText xml:space="preserve"> PAGEREF _Toc22828494 \h </w:instrText>
+              <w:instrText xml:space="preserve"> PAGEREF _Toc22913737 \h </w:instrText>
             </w:r>
             <w:r>
               <w:rPr>
@@ -4739,7 +4771,7 @@
                 <w:noProof/>
                 <w:webHidden/>
               </w:rPr>
-              <w:t>29</w:t>
+              <w:t>28</w:t>
             </w:r>
             <w:r>
               <w:rPr>
@@ -4764,7 +4796,7 @@
               <w:sz w:val="21"/>
             </w:rPr>
           </w:pPr>
-          <w:hyperlink w:anchor="_Toc22828495" w:history="1">
+          <w:hyperlink w:anchor="_Toc22913738" w:history="1">
             <w:r>
               <w:rPr>
                 <w:rStyle w:val="ae"/>
@@ -4798,7 +4830,7 @@
                 <w:noProof/>
                 <w:webHidden/>
               </w:rPr>
-              <w:instrText xml:space="preserve"> PAGEREF _Toc22828495 \h </w:instrText>
+              <w:instrText xml:space="preserve"> PAGEREF _Toc22913738 \h </w:instrText>
             </w:r>
             <w:r>
               <w:rPr>
@@ -4818,7 +4850,7 @@
                 <w:noProof/>
                 <w:webHidden/>
               </w:rPr>
-              <w:t>29</w:t>
+              <w:t>28</w:t>
             </w:r>
             <w:r>
               <w:rPr>
@@ -4843,7 +4875,7 @@
               <w:sz w:val="21"/>
             </w:rPr>
           </w:pPr>
-          <w:hyperlink w:anchor="_Toc22828496" w:history="1">
+          <w:hyperlink w:anchor="_Toc22913739" w:history="1">
             <w:r>
               <w:rPr>
                 <w:rStyle w:val="ae"/>
@@ -4877,7 +4909,7 @@
                 <w:noProof/>
                 <w:webHidden/>
               </w:rPr>
-              <w:instrText xml:space="preserve"> PAGEREF _Toc22828496 \h </w:instrText>
+              <w:instrText xml:space="preserve"> PAGEREF _Toc22913739 \h </w:instrText>
             </w:r>
             <w:r>
               <w:rPr>
@@ -4897,7 +4929,7 @@
                 <w:noProof/>
                 <w:webHidden/>
               </w:rPr>
-              <w:t>29</w:t>
+              <w:t>28</w:t>
             </w:r>
             <w:r>
               <w:rPr>
@@ -4922,7 +4954,7 @@
               <w:sz w:val="21"/>
             </w:rPr>
           </w:pPr>
-          <w:hyperlink w:anchor="_Toc22828497" w:history="1">
+          <w:hyperlink w:anchor="_Toc22913740" w:history="1">
             <w:r>
               <w:rPr>
                 <w:rStyle w:val="ae"/>
@@ -4956,7 +4988,7 @@
                 <w:noProof/>
                 <w:webHidden/>
               </w:rPr>
-              <w:instrText xml:space="preserve"> PAGEREF _Toc22828497 \h </w:instrText>
+              <w:instrText xml:space="preserve"> PAGEREF _Toc22913740 \h </w:instrText>
             </w:r>
             <w:r>
               <w:rPr>
@@ -4976,7 +5008,7 @@
                 <w:noProof/>
                 <w:webHidden/>
               </w:rPr>
-              <w:t>29</w:t>
+              <w:t>28</w:t>
             </w:r>
             <w:r>
               <w:rPr>
@@ -5001,7 +5033,7 @@
               <w:sz w:val="21"/>
             </w:rPr>
           </w:pPr>
-          <w:hyperlink w:anchor="_Toc22828498" w:history="1">
+          <w:hyperlink w:anchor="_Toc22913741" w:history="1">
             <w:r>
               <w:rPr>
                 <w:rStyle w:val="ae"/>
@@ -5035,7 +5067,7 @@
                 <w:noProof/>
                 <w:webHidden/>
               </w:rPr>
-              <w:instrText xml:space="preserve"> PAGEREF _Toc22828498 \h </w:instrText>
+              <w:instrText xml:space="preserve"> PAGEREF _Toc22913741 \h </w:instrText>
             </w:r>
             <w:r>
               <w:rPr>
@@ -5055,7 +5087,7 @@
                 <w:noProof/>
                 <w:webHidden/>
               </w:rPr>
-              <w:t>29</w:t>
+              <w:t>28</w:t>
             </w:r>
             <w:r>
               <w:rPr>
@@ -5080,7 +5112,7 @@
               <w:sz w:val="21"/>
             </w:rPr>
           </w:pPr>
-          <w:hyperlink w:anchor="_Toc22828499" w:history="1">
+          <w:hyperlink w:anchor="_Toc22913742" w:history="1">
             <w:r>
               <w:rPr>
                 <w:rStyle w:val="ae"/>
@@ -5121,7 +5153,7 @@
                 <w:noProof/>
                 <w:webHidden/>
               </w:rPr>
-              <w:instrText xml:space="preserve"> PAGEREF _Toc22828499 \h </w:instrText>
+              <w:instrText xml:space="preserve"> PAGEREF _Toc22913742 \h </w:instrText>
             </w:r>
             <w:r>
               <w:rPr>
@@ -5141,7 +5173,7 @@
                 <w:noProof/>
                 <w:webHidden/>
               </w:rPr>
-              <w:t>29</w:t>
+              <w:t>28</w:t>
             </w:r>
             <w:r>
               <w:rPr>
@@ -5166,7 +5198,7 @@
               <w:sz w:val="21"/>
             </w:rPr>
           </w:pPr>
-          <w:hyperlink w:anchor="_Toc22828500" w:history="1">
+          <w:hyperlink w:anchor="_Toc22913743" w:history="1">
             <w:r>
               <w:rPr>
                 <w:rStyle w:val="ae"/>
@@ -5214,7 +5246,7 @@
                 <w:noProof/>
                 <w:webHidden/>
               </w:rPr>
-              <w:instrText xml:space="preserve"> PAGEREF _Toc22828500 \h </w:instrText>
+              <w:instrText xml:space="preserve"> PAGEREF _Toc22913743 \h </w:instrText>
             </w:r>
             <w:r>
               <w:rPr>
@@ -5234,7 +5266,7 @@
                 <w:noProof/>
                 <w:webHidden/>
               </w:rPr>
-              <w:t>29</w:t>
+              <w:t>28</w:t>
             </w:r>
             <w:r>
               <w:rPr>
@@ -5259,7 +5291,7 @@
               <w:sz w:val="21"/>
             </w:rPr>
           </w:pPr>
-          <w:hyperlink w:anchor="_Toc22828501" w:history="1">
+          <w:hyperlink w:anchor="_Toc22913744" w:history="1">
             <w:r>
               <w:rPr>
                 <w:rStyle w:val="ae"/>
@@ -5293,7 +5325,7 @@
                 <w:noProof/>
                 <w:webHidden/>
               </w:rPr>
-              <w:instrText xml:space="preserve"> PAGEREF _Toc22828501 \h </w:instrText>
+              <w:instrText xml:space="preserve"> PAGEREF _Toc22913744 \h </w:instrText>
             </w:r>
             <w:r>
               <w:rPr>
@@ -5313,7 +5345,7 @@
                 <w:noProof/>
                 <w:webHidden/>
               </w:rPr>
-              <w:t>29</w:t>
+              <w:t>28</w:t>
             </w:r>
             <w:r>
               <w:rPr>
@@ -5338,7 +5370,7 @@
               <w:sz w:val="21"/>
             </w:rPr>
           </w:pPr>
-          <w:hyperlink w:anchor="_Toc22828502" w:history="1">
+          <w:hyperlink w:anchor="_Toc22913745" w:history="1">
             <w:r>
               <w:rPr>
                 <w:rStyle w:val="ae"/>
@@ -5372,7 +5404,7 @@
                 <w:noProof/>
                 <w:webHidden/>
               </w:rPr>
-              <w:instrText xml:space="preserve"> PAGEREF _Toc22828502 \h </w:instrText>
+              <w:instrText xml:space="preserve"> PAGEREF _Toc22913745 \h </w:instrText>
             </w:r>
             <w:r>
               <w:rPr>
@@ -5392,7 +5424,7 @@
                 <w:noProof/>
                 <w:webHidden/>
               </w:rPr>
-              <w:t>29</w:t>
+              <w:t>28</w:t>
             </w:r>
             <w:r>
               <w:rPr>
@@ -5417,7 +5449,7 @@
               <w:sz w:val="21"/>
             </w:rPr>
           </w:pPr>
-          <w:hyperlink w:anchor="_Toc22828503" w:history="1">
+          <w:hyperlink w:anchor="_Toc22913746" w:history="1">
             <w:r>
               <w:rPr>
                 <w:rStyle w:val="ae"/>
@@ -5451,7 +5483,7 @@
                 <w:noProof/>
                 <w:webHidden/>
               </w:rPr>
-              <w:instrText xml:space="preserve"> PAGEREF _Toc22828503 \h </w:instrText>
+              <w:instrText xml:space="preserve"> PAGEREF _Toc22913746 \h </w:instrText>
             </w:r>
             <w:r>
               <w:rPr>
@@ -5471,7 +5503,7 @@
                 <w:noProof/>
                 <w:webHidden/>
               </w:rPr>
-              <w:t>30</w:t>
+              <w:t>29</w:t>
             </w:r>
             <w:r>
               <w:rPr>
@@ -5496,7 +5528,7 @@
               <w:sz w:val="21"/>
             </w:rPr>
           </w:pPr>
-          <w:hyperlink w:anchor="_Toc22828504" w:history="1">
+          <w:hyperlink w:anchor="_Toc22913747" w:history="1">
             <w:r>
               <w:rPr>
                 <w:rStyle w:val="ae"/>
@@ -5530,7 +5562,7 @@
                 <w:noProof/>
                 <w:webHidden/>
               </w:rPr>
-              <w:instrText xml:space="preserve"> PAGEREF _Toc22828504 \h </w:instrText>
+              <w:instrText xml:space="preserve"> PAGEREF _Toc22913747 \h </w:instrText>
             </w:r>
             <w:r>
               <w:rPr>
@@ -5550,7 +5582,7 @@
                 <w:noProof/>
                 <w:webHidden/>
               </w:rPr>
-              <w:t>30</w:t>
+              <w:t>29</w:t>
             </w:r>
             <w:r>
               <w:rPr>
@@ -5575,7 +5607,7 @@
               <w:sz w:val="21"/>
             </w:rPr>
           </w:pPr>
-          <w:hyperlink w:anchor="_Toc22828505" w:history="1">
+          <w:hyperlink w:anchor="_Toc22913748" w:history="1">
             <w:r>
               <w:rPr>
                 <w:rStyle w:val="ae"/>
@@ -5609,7 +5641,7 @@
                 <w:noProof/>
                 <w:webHidden/>
               </w:rPr>
-              <w:instrText xml:space="preserve"> PAGEREF _Toc22828505 \h </w:instrText>
+              <w:instrText xml:space="preserve"> PAGEREF _Toc22913748 \h </w:instrText>
             </w:r>
             <w:r>
               <w:rPr>
@@ -5629,7 +5661,7 @@
                 <w:noProof/>
                 <w:webHidden/>
               </w:rPr>
-              <w:t>30</w:t>
+              <w:t>29</w:t>
             </w:r>
             <w:r>
               <w:rPr>
@@ -5654,7 +5686,7 @@
               <w:sz w:val="21"/>
             </w:rPr>
           </w:pPr>
-          <w:hyperlink w:anchor="_Toc22828506" w:history="1">
+          <w:hyperlink w:anchor="_Toc22913749" w:history="1">
             <w:r>
               <w:rPr>
                 <w:rStyle w:val="ae"/>
@@ -5688,7 +5720,7 @@
                 <w:noProof/>
                 <w:webHidden/>
               </w:rPr>
-              <w:instrText xml:space="preserve"> PAGEREF _Toc22828506 \h </w:instrText>
+              <w:instrText xml:space="preserve"> PAGEREF _Toc22913749 \h </w:instrText>
             </w:r>
             <w:r>
               <w:rPr>
@@ -5708,7 +5740,7 @@
                 <w:noProof/>
                 <w:webHidden/>
               </w:rPr>
-              <w:t>31</w:t>
+              <w:t>30</w:t>
             </w:r>
             <w:r>
               <w:rPr>
@@ -5733,7 +5765,7 @@
               <w:sz w:val="21"/>
             </w:rPr>
           </w:pPr>
-          <w:hyperlink w:anchor="_Toc22828507" w:history="1">
+          <w:hyperlink w:anchor="_Toc22913750" w:history="1">
             <w:r>
               <w:rPr>
                 <w:rStyle w:val="ae"/>
@@ -5767,7 +5799,7 @@
                 <w:noProof/>
                 <w:webHidden/>
               </w:rPr>
-              <w:instrText xml:space="preserve"> PAGEREF _Toc22828507 \h </w:instrText>
+              <w:instrText xml:space="preserve"> PAGEREF _Toc22913750 \h </w:instrText>
             </w:r>
             <w:r>
               <w:rPr>
@@ -5787,7 +5819,7 @@
                 <w:noProof/>
                 <w:webHidden/>
               </w:rPr>
-              <w:t>31</w:t>
+              <w:t>30</w:t>
             </w:r>
             <w:r>
               <w:rPr>
@@ -5812,7 +5844,7 @@
               <w:sz w:val="21"/>
             </w:rPr>
           </w:pPr>
-          <w:hyperlink w:anchor="_Toc22828508" w:history="1">
+          <w:hyperlink w:anchor="_Toc22913751" w:history="1">
             <w:r>
               <w:rPr>
                 <w:rStyle w:val="ae"/>
@@ -5846,7 +5878,7 @@
                 <w:noProof/>
                 <w:webHidden/>
               </w:rPr>
-              <w:instrText xml:space="preserve"> PAGEREF _Toc22828508 \h </w:instrText>
+              <w:instrText xml:space="preserve"> PAGEREF _Toc22913751 \h </w:instrText>
             </w:r>
             <w:r>
               <w:rPr>
@@ -5866,7 +5898,7 @@
                 <w:noProof/>
                 <w:webHidden/>
               </w:rPr>
-              <w:t>31</w:t>
+              <w:t>30</w:t>
             </w:r>
             <w:r>
               <w:rPr>
@@ -5891,7 +5923,7 @@
               <w:sz w:val="21"/>
             </w:rPr>
           </w:pPr>
-          <w:hyperlink w:anchor="_Toc22828509" w:history="1">
+          <w:hyperlink w:anchor="_Toc22913752" w:history="1">
             <w:r>
               <w:rPr>
                 <w:rStyle w:val="ae"/>
@@ -5925,7 +5957,7 @@
                 <w:noProof/>
                 <w:webHidden/>
               </w:rPr>
-              <w:instrText xml:space="preserve"> PAGEREF _Toc22828509 \h </w:instrText>
+              <w:instrText xml:space="preserve"> PAGEREF _Toc22913752 \h </w:instrText>
             </w:r>
             <w:r>
               <w:rPr>
@@ -5945,7 +5977,7 @@
                 <w:noProof/>
                 <w:webHidden/>
               </w:rPr>
-              <w:t>31</w:t>
+              <w:t>30</w:t>
             </w:r>
             <w:r>
               <w:rPr>
@@ -5970,7 +6002,7 @@
               <w:sz w:val="21"/>
             </w:rPr>
           </w:pPr>
-          <w:hyperlink w:anchor="_Toc22828510" w:history="1">
+          <w:hyperlink w:anchor="_Toc22913753" w:history="1">
             <w:r>
               <w:rPr>
                 <w:rStyle w:val="ae"/>
@@ -6004,7 +6036,7 @@
                 <w:noProof/>
                 <w:webHidden/>
               </w:rPr>
-              <w:instrText xml:space="preserve"> PAGEREF _Toc22828510 \h </w:instrText>
+              <w:instrText xml:space="preserve"> PAGEREF _Toc22913753 \h </w:instrText>
             </w:r>
             <w:r>
               <w:rPr>
@@ -6024,7 +6056,7 @@
                 <w:noProof/>
                 <w:webHidden/>
               </w:rPr>
-              <w:t>32</w:t>
+              <w:t>31</w:t>
             </w:r>
             <w:r>
               <w:rPr>
@@ -6049,7 +6081,7 @@
               <w:sz w:val="21"/>
             </w:rPr>
           </w:pPr>
-          <w:hyperlink w:anchor="_Toc22828511" w:history="1">
+          <w:hyperlink w:anchor="_Toc22913754" w:history="1">
             <w:r>
               <w:rPr>
                 <w:rStyle w:val="ae"/>
@@ -6083,7 +6115,7 @@
                 <w:noProof/>
                 <w:webHidden/>
               </w:rPr>
-              <w:instrText xml:space="preserve"> PAGEREF _Toc22828511 \h </w:instrText>
+              <w:instrText xml:space="preserve"> PAGEREF _Toc22913754 \h </w:instrText>
             </w:r>
             <w:r>
               <w:rPr>
@@ -6103,7 +6135,7 @@
                 <w:noProof/>
                 <w:webHidden/>
               </w:rPr>
-              <w:t>32</w:t>
+              <w:t>31</w:t>
             </w:r>
             <w:r>
               <w:rPr>
@@ -6128,7 +6160,7 @@
               <w:sz w:val="21"/>
             </w:rPr>
           </w:pPr>
-          <w:hyperlink w:anchor="_Toc22828512" w:history="1">
+          <w:hyperlink w:anchor="_Toc22913755" w:history="1">
             <w:r>
               <w:rPr>
                 <w:rStyle w:val="ae"/>
@@ -6162,7 +6194,7 @@
                 <w:noProof/>
                 <w:webHidden/>
               </w:rPr>
-              <w:instrText xml:space="preserve"> PAGEREF _Toc22828512 \h </w:instrText>
+              <w:instrText xml:space="preserve"> PAGEREF _Toc22913755 \h </w:instrText>
             </w:r>
             <w:r>
               <w:rPr>
@@ -6182,7 +6214,7 @@
                 <w:noProof/>
                 <w:webHidden/>
               </w:rPr>
-              <w:t>32</w:t>
+              <w:t>31</w:t>
             </w:r>
             <w:r>
               <w:rPr>
@@ -6207,7 +6239,7 @@
               <w:sz w:val="21"/>
             </w:rPr>
           </w:pPr>
-          <w:hyperlink w:anchor="_Toc22828513" w:history="1">
+          <w:hyperlink w:anchor="_Toc22913756" w:history="1">
             <w:r>
               <w:rPr>
                 <w:rStyle w:val="ae"/>
@@ -6241,7 +6273,7 @@
                 <w:noProof/>
                 <w:webHidden/>
               </w:rPr>
-              <w:instrText xml:space="preserve"> PAGEREF _Toc22828513 \h </w:instrText>
+              <w:instrText xml:space="preserve"> PAGEREF _Toc22913756 \h </w:instrText>
             </w:r>
             <w:r>
               <w:rPr>
@@ -6261,7 +6293,7 @@
                 <w:noProof/>
                 <w:webHidden/>
               </w:rPr>
-              <w:t>32</w:t>
+              <w:t>31</w:t>
             </w:r>
             <w:r>
               <w:rPr>
@@ -6286,7 +6318,7 @@
               <w:sz w:val="21"/>
             </w:rPr>
           </w:pPr>
-          <w:hyperlink w:anchor="_Toc22828514" w:history="1">
+          <w:hyperlink w:anchor="_Toc22913757" w:history="1">
             <w:r>
               <w:rPr>
                 <w:rStyle w:val="ae"/>
@@ -6320,7 +6352,7 @@
                 <w:noProof/>
                 <w:webHidden/>
               </w:rPr>
-              <w:instrText xml:space="preserve"> PAGEREF _Toc22828514 \h </w:instrText>
+              <w:instrText xml:space="preserve"> PAGEREF _Toc22913757 \h </w:instrText>
             </w:r>
             <w:r>
               <w:rPr>
@@ -6340,7 +6372,7 @@
                 <w:noProof/>
                 <w:webHidden/>
               </w:rPr>
-              <w:t>33</w:t>
+              <w:t>32</w:t>
             </w:r>
             <w:r>
               <w:rPr>
@@ -6392,175 +6424,10 @@
     <w:p>
       <w:pPr>
         <w:spacing w:line="240" w:lineRule="auto"/>
-        <w:ind w:firstLine="480"/>
-      </w:pPr>
-    </w:p>
-    <w:p>
-      <w:pPr>
-        <w:spacing w:line="240" w:lineRule="auto"/>
-        <w:ind w:firstLine="480"/>
-      </w:pPr>
-    </w:p>
-    <w:p>
-      <w:pPr>
-        <w:spacing w:line="240" w:lineRule="auto"/>
-        <w:ind w:firstLine="480"/>
-      </w:pPr>
-    </w:p>
-    <w:p>
-      <w:pPr>
-        <w:spacing w:line="240" w:lineRule="auto"/>
-        <w:ind w:firstLine="480"/>
-      </w:pPr>
-    </w:p>
-    <w:p>
-      <w:pPr>
-        <w:spacing w:line="240" w:lineRule="auto"/>
-        <w:ind w:firstLine="480"/>
-      </w:pPr>
-    </w:p>
-    <w:p>
-      <w:pPr>
-        <w:spacing w:line="240" w:lineRule="auto"/>
-        <w:ind w:firstLine="480"/>
-      </w:pPr>
-    </w:p>
-    <w:p>
-      <w:pPr>
-        <w:spacing w:line="240" w:lineRule="auto"/>
-        <w:ind w:firstLine="480"/>
-      </w:pPr>
-    </w:p>
-    <w:p>
-      <w:pPr>
-        <w:spacing w:line="240" w:lineRule="auto"/>
-        <w:ind w:firstLine="480"/>
-      </w:pPr>
-    </w:p>
-    <w:p>
-      <w:pPr>
-        <w:spacing w:line="240" w:lineRule="auto"/>
-        <w:ind w:firstLine="480"/>
-      </w:pPr>
-    </w:p>
-    <w:p>
-      <w:pPr>
-        <w:spacing w:line="240" w:lineRule="auto"/>
-        <w:ind w:firstLine="480"/>
-      </w:pPr>
-    </w:p>
-    <w:p>
-      <w:pPr>
-        <w:spacing w:line="240" w:lineRule="auto"/>
-        <w:ind w:firstLine="480"/>
-      </w:pPr>
-    </w:p>
-    <w:p>
-      <w:pPr>
-        <w:spacing w:line="240" w:lineRule="auto"/>
-        <w:ind w:firstLine="480"/>
-      </w:pPr>
-    </w:p>
-    <w:p>
-      <w:pPr>
-        <w:spacing w:line="240" w:lineRule="auto"/>
-        <w:ind w:firstLine="480"/>
-      </w:pPr>
-    </w:p>
-    <w:p>
-      <w:pPr>
-        <w:spacing w:line="240" w:lineRule="auto"/>
-        <w:ind w:firstLine="480"/>
-      </w:pPr>
-    </w:p>
-    <w:p>
-      <w:pPr>
-        <w:spacing w:line="240" w:lineRule="auto"/>
-        <w:ind w:firstLine="480"/>
-      </w:pPr>
-    </w:p>
-    <w:p>
-      <w:pPr>
-        <w:spacing w:line="240" w:lineRule="auto"/>
-        <w:ind w:firstLine="480"/>
-      </w:pPr>
-    </w:p>
-    <w:p>
-      <w:pPr>
-        <w:spacing w:line="240" w:lineRule="auto"/>
-        <w:ind w:firstLine="480"/>
-      </w:pPr>
-    </w:p>
-    <w:p>
-      <w:pPr>
-        <w:spacing w:line="240" w:lineRule="auto"/>
-        <w:ind w:firstLine="480"/>
-      </w:pPr>
-    </w:p>
-    <w:p>
-      <w:pPr>
-        <w:spacing w:line="240" w:lineRule="auto"/>
-        <w:ind w:firstLine="480"/>
-      </w:pPr>
-    </w:p>
-    <w:p>
-      <w:pPr>
-        <w:spacing w:line="240" w:lineRule="auto"/>
-        <w:ind w:firstLine="480"/>
-      </w:pPr>
-    </w:p>
-    <w:p>
-      <w:pPr>
-        <w:spacing w:line="240" w:lineRule="auto"/>
-        <w:ind w:firstLine="480"/>
-      </w:pPr>
-    </w:p>
-    <w:p>
-      <w:pPr>
-        <w:spacing w:line="240" w:lineRule="auto"/>
-        <w:ind w:firstLine="480"/>
-      </w:pPr>
-    </w:p>
-    <w:p>
-      <w:pPr>
-        <w:spacing w:line="240" w:lineRule="auto"/>
-        <w:ind w:firstLine="480"/>
-      </w:pPr>
-    </w:p>
-    <w:p>
-      <w:pPr>
-        <w:spacing w:line="240" w:lineRule="auto"/>
-        <w:ind w:firstLine="480"/>
-      </w:pPr>
-    </w:p>
-    <w:p>
-      <w:pPr>
-        <w:spacing w:line="240" w:lineRule="auto"/>
-        <w:ind w:firstLine="480"/>
-      </w:pPr>
-    </w:p>
-    <w:p>
-      <w:pPr>
-        <w:spacing w:line="240" w:lineRule="auto"/>
-        <w:ind w:firstLine="480"/>
-      </w:pPr>
-    </w:p>
-    <w:p>
-      <w:pPr>
-        <w:spacing w:line="240" w:lineRule="auto"/>
-        <w:ind w:firstLine="480"/>
-      </w:pPr>
-    </w:p>
-    <w:p>
-      <w:pPr>
-        <w:spacing w:line="240" w:lineRule="auto"/>
-        <w:ind w:firstLine="480"/>
-      </w:pPr>
-    </w:p>
-    <w:p>
-      <w:pPr>
-        <w:spacing w:line="240" w:lineRule="auto"/>
-        <w:ind w:firstLine="480"/>
+        <w:ind w:firstLineChars="0" w:firstLine="0"/>
+        <w:rPr>
+          <w:rFonts w:hint="eastAsia"/>
+        </w:rPr>
       </w:pPr>
     </w:p>
     <w:p>
@@ -6568,11 +6435,12 @@
         <w:pStyle w:val="1"/>
         <w:spacing w:before="120" w:after="120"/>
       </w:pPr>
-      <w:bookmarkStart w:id="1" w:name="_Toc22828444"/>
-      <w:r>
-        <w:rPr>
-          <w:rFonts w:hint="eastAsia"/>
-        </w:rPr>
+      <w:bookmarkStart w:id="0" w:name="_Toc22913687"/>
+      <w:r>
+        <w:rPr>
+          <w:rFonts w:hint="eastAsia"/>
+        </w:rPr>
+        <w:lastRenderedPageBreak/>
         <w:t>1</w:t>
       </w:r>
       <w:r>
@@ -6581,14 +6449,14 @@
         </w:rPr>
         <w:t>、引言</w:t>
       </w:r>
-      <w:bookmarkEnd w:id="1"/>
+      <w:bookmarkEnd w:id="0"/>
     </w:p>
     <w:p>
       <w:pPr>
         <w:pStyle w:val="2"/>
         <w:ind w:firstLine="151"/>
       </w:pPr>
-      <w:bookmarkStart w:id="2" w:name="_Toc22828445"/>
+      <w:bookmarkStart w:id="1" w:name="_Toc22913688"/>
       <w:r>
         <w:rPr>
           <w:rFonts w:hint="eastAsia"/>
@@ -6601,7 +6469,26 @@
         </w:rPr>
         <w:t>编写目的</w:t>
       </w:r>
+      <w:bookmarkEnd w:id="1"/>
+    </w:p>
+    <w:p>
+      <w:pPr>
+        <w:ind w:firstLine="480"/>
+      </w:pPr>
+      <w:r>
+        <w:rPr>
+          <w:rFonts w:hint="eastAsia"/>
+        </w:rPr>
+        <w:t>通过与用户交谈，了解并确定用户需求，将</w:t>
+      </w:r>
+      <w:bookmarkStart w:id="2" w:name="_GoBack"/>
       <w:bookmarkEnd w:id="2"/>
+      <w:r>
+        <w:rPr>
+          <w:rFonts w:hint="eastAsia"/>
+        </w:rPr>
+        <w:t>用户的需求转变为软件开发的需求并记录在软件需求规格说明书里。通过此文档，以保证业务需求提出者与需求分析人员、开发人员、测试人员及其它相关利益人员对需求达成共识，保证软件开发的质量、需求的完整性与可追溯性。此外，编写该文档也是为了能够从整体架构上给出系统的轮廓，描述系统的功能需求、性能需求、运行需求和其他需求。希望通过对这些需求以及所需数据的描述，能够确定系统功能结构的概貌以及数据结构，方便后续软件设计工作的进行。</w:t>
+      </w:r>
     </w:p>
     <w:p>
       <w:pPr>
@@ -6611,7 +6498,7 @@
         <w:rPr>
           <w:rFonts w:hint="eastAsia"/>
         </w:rPr>
-        <w:t>通过与用户交谈，了解并确定用户需求，将用户的需求转变为软件开发的需求并记录在软件需求规格说明书里。通过此文档，以保证业务需求提出者与需求分析人员、开发人员、测试人员及其它相关利益人员对需求达成共识，保证软件开发的质量、需求的完整性与可追溯性。此外，编写该文档也是为了能够从整体架构上给出系统的轮廓，描述系统的功能需求、性能需求、运行需求和其他需求。希望通过对这些需求以及所需数据的描述，能够确定系统功能结构的概貌以及数据结构，方便后续软件设计工作的进行。</w:t>
+        <w:t>本文档面向多种读者对象：</w:t>
       </w:r>
     </w:p>
     <w:p>
@@ -6622,7 +6509,19 @@
         <w:rPr>
           <w:rFonts w:hint="eastAsia"/>
         </w:rPr>
-        <w:t>本文档面向多种读者对象：</w:t>
+        <w:t>（</w:t>
+      </w:r>
+      <w:r>
+        <w:rPr>
+          <w:rFonts w:hint="eastAsia"/>
+        </w:rPr>
+        <w:t>1</w:t>
+      </w:r>
+      <w:r>
+        <w:rPr>
+          <w:rFonts w:hint="eastAsia"/>
+        </w:rPr>
+        <w:t>）用户：了解预期产品的功能和性能。</w:t>
       </w:r>
     </w:p>
     <w:p>
@@ -6633,30 +6532,6 @@
         <w:rPr>
           <w:rFonts w:hint="eastAsia"/>
         </w:rPr>
-        <w:t>（</w:t>
-      </w:r>
-      <w:r>
-        <w:rPr>
-          <w:rFonts w:hint="eastAsia"/>
-        </w:rPr>
-        <w:t>1</w:t>
-      </w:r>
-      <w:r>
-        <w:rPr>
-          <w:rFonts w:hint="eastAsia"/>
-        </w:rPr>
-        <w:t>）用户：了解预期产品的功能和性能。</w:t>
-      </w:r>
-    </w:p>
-    <w:p>
-      <w:pPr>
-        <w:ind w:firstLine="480"/>
-      </w:pPr>
-      <w:r>
-        <w:rPr>
-          <w:rFonts w:hint="eastAsia"/>
-        </w:rPr>
-        <w:lastRenderedPageBreak/>
         <w:t>（</w:t>
       </w:r>
       <w:r>
@@ -6723,7 +6598,7 @@
         <w:pStyle w:val="2"/>
         <w:ind w:firstLine="151"/>
       </w:pPr>
-      <w:bookmarkStart w:id="3" w:name="_Toc22828446"/>
+      <w:bookmarkStart w:id="3" w:name="_Toc22913689"/>
       <w:r>
         <w:rPr>
           <w:rFonts w:hint="eastAsia"/>
@@ -6878,11 +6753,12 @@
         <w:pStyle w:val="2"/>
         <w:ind w:firstLine="151"/>
       </w:pPr>
-      <w:bookmarkStart w:id="4" w:name="_Toc22828447"/>
-      <w:r>
-        <w:rPr>
-          <w:rFonts w:hint="eastAsia"/>
-        </w:rPr>
+      <w:bookmarkStart w:id="4" w:name="_Toc22913690"/>
+      <w:r>
+        <w:rPr>
+          <w:rFonts w:hint="eastAsia"/>
+        </w:rPr>
+        <w:lastRenderedPageBreak/>
         <w:t>1.3</w:t>
       </w:r>
       <w:r>
@@ -7203,7 +7079,7 @@
         <w:pStyle w:val="2"/>
         <w:ind w:firstLine="151"/>
       </w:pPr>
-      <w:bookmarkStart w:id="5" w:name="_Toc22828448"/>
+      <w:bookmarkStart w:id="5" w:name="_Toc22913691"/>
       <w:r>
         <w:rPr>
           <w:rFonts w:hint="eastAsia"/>
@@ -7458,7 +7334,7 @@
         <w:pStyle w:val="1"/>
         <w:spacing w:before="120" w:after="120"/>
       </w:pPr>
-      <w:bookmarkStart w:id="6" w:name="_Toc22828449"/>
+      <w:bookmarkStart w:id="6" w:name="_Toc22913692"/>
       <w:r>
         <w:rPr>
           <w:rFonts w:hint="eastAsia"/>
@@ -7478,7 +7354,7 @@
         <w:pStyle w:val="2"/>
         <w:ind w:firstLine="151"/>
       </w:pPr>
-      <w:bookmarkStart w:id="7" w:name="_Toc22828450"/>
+      <w:bookmarkStart w:id="7" w:name="_Toc22913693"/>
       <w:r>
         <w:rPr>
           <w:rFonts w:hint="eastAsia"/>
@@ -7594,7 +7470,14 @@
         <w:rPr>
           <w:rFonts w:hint="eastAsia"/>
         </w:rPr>
-        <w:t>标记。支持用户及时查询、离线标记和在线集中上传。有专门的数据库用于管理数据。多终端采集的信息可以同步，多数据源的数据能够整合。系统能够以“地图</w:t>
+        <w:t>标记。支持用户及时查询、离线标记和在线集中上传。有专门的数据库用于管理数</w:t>
+      </w:r>
+      <w:r>
+        <w:rPr>
+          <w:rFonts w:hint="eastAsia"/>
+        </w:rPr>
+        <w:lastRenderedPageBreak/>
+        <w:t>据。多终端采集的信息可以同步，多数据源的数据能够整合。系统能够以“地图</w:t>
       </w:r>
       <w:r>
         <w:rPr>
@@ -7614,7 +7497,7 @@
         <w:pStyle w:val="2"/>
         <w:ind w:firstLine="151"/>
       </w:pPr>
-      <w:bookmarkStart w:id="8" w:name="_Toc22828451"/>
+      <w:bookmarkStart w:id="8" w:name="_Toc22913694"/>
       <w:r>
         <w:rPr>
           <w:rFonts w:hint="eastAsia"/>
@@ -7977,7 +7860,6 @@
         <w:rPr>
           <w:rFonts w:hint="eastAsia"/>
         </w:rPr>
-        <w:lastRenderedPageBreak/>
         <w:t>IOS</w:t>
       </w:r>
       <w:r>
@@ -8576,6 +8458,7 @@
               <w:rPr>
                 <w:rFonts w:hint="eastAsia"/>
               </w:rPr>
+              <w:lastRenderedPageBreak/>
               <w:t>数据库</w:t>
             </w:r>
           </w:p>
@@ -8780,7 +8663,7 @@
         <w:pStyle w:val="2"/>
         <w:ind w:firstLine="151"/>
       </w:pPr>
-      <w:bookmarkStart w:id="9" w:name="_Toc22828452"/>
+      <w:bookmarkStart w:id="9" w:name="_Toc22913695"/>
       <w:r>
         <w:rPr>
           <w:rFonts w:hint="eastAsia"/>
@@ -8936,7 +8819,6 @@
         <w:rPr>
           <w:b/>
         </w:rPr>
-        <w:lastRenderedPageBreak/>
         <w:t xml:space="preserve">3) </w:t>
       </w:r>
       <w:r>
@@ -8968,7 +8850,7 @@
         <w:pStyle w:val="1"/>
         <w:spacing w:before="120" w:after="120"/>
       </w:pPr>
-      <w:bookmarkStart w:id="10" w:name="_Toc22828453"/>
+      <w:bookmarkStart w:id="10" w:name="_Toc22913696"/>
       <w:r>
         <w:rPr>
           <w:rFonts w:hint="eastAsia"/>
@@ -8988,7 +8870,7 @@
         <w:pStyle w:val="2"/>
         <w:ind w:firstLine="151"/>
       </w:pPr>
-      <w:bookmarkStart w:id="11" w:name="_Toc22828454"/>
+      <w:bookmarkStart w:id="11" w:name="_Toc22913697"/>
       <w:r>
         <w:rPr>
           <w:rFonts w:hint="eastAsia"/>
@@ -9828,6 +9710,7 @@
                 <w:sz w:val="21"/>
                 <w:szCs w:val="21"/>
               </w:rPr>
+              <w:lastRenderedPageBreak/>
               <w:t>线路序号</w:t>
             </w:r>
           </w:p>
@@ -10217,7 +10100,7 @@
         <w:pStyle w:val="2"/>
         <w:ind w:firstLine="151"/>
       </w:pPr>
-      <w:bookmarkStart w:id="12" w:name="_Toc22828455"/>
+      <w:bookmarkStart w:id="12" w:name="_Toc22913698"/>
       <w:r>
         <w:rPr>
           <w:rFonts w:hint="eastAsia"/>
@@ -10237,7 +10120,7 @@
         <w:pStyle w:val="3"/>
         <w:ind w:firstLine="281"/>
       </w:pPr>
-      <w:bookmarkStart w:id="13" w:name="_Toc22828456"/>
+      <w:bookmarkStart w:id="13" w:name="_Toc22913699"/>
       <w:r>
         <w:t>3</w:t>
       </w:r>
@@ -10378,12 +10261,11 @@
         <w:pStyle w:val="2"/>
         <w:ind w:firstLine="151"/>
       </w:pPr>
-      <w:bookmarkStart w:id="14" w:name="_Toc22828457"/>
-      <w:r>
-        <w:rPr>
-          <w:rFonts w:hint="eastAsia"/>
-        </w:rPr>
-        <w:lastRenderedPageBreak/>
+      <w:bookmarkStart w:id="14" w:name="_Toc22913700"/>
+      <w:r>
+        <w:rPr>
+          <w:rFonts w:hint="eastAsia"/>
+        </w:rPr>
         <w:t>3.3</w:t>
       </w:r>
       <w:r>
@@ -10537,7 +10419,7 @@
         <w:pStyle w:val="2"/>
         <w:ind w:firstLine="151"/>
       </w:pPr>
-      <w:bookmarkStart w:id="15" w:name="_Toc22828458"/>
+      <w:bookmarkStart w:id="15" w:name="_Toc22913701"/>
       <w:r>
         <w:rPr>
           <w:rFonts w:hint="eastAsia"/>
@@ -10557,7 +10439,7 @@
         <w:pStyle w:val="3"/>
         <w:ind w:firstLine="281"/>
       </w:pPr>
-      <w:bookmarkStart w:id="16" w:name="_Toc22828459"/>
+      <w:bookmarkStart w:id="16" w:name="_Toc22913702"/>
       <w:r>
         <w:rPr>
           <w:rFonts w:hint="eastAsia"/>
@@ -10713,6 +10595,7 @@
               <w:rPr>
                 <w:rFonts w:hint="eastAsia"/>
               </w:rPr>
+              <w:lastRenderedPageBreak/>
               <w:t>用户</w:t>
             </w:r>
             <w:r>
@@ -10835,7 +10718,6 @@
               <w:rPr>
                 <w:rFonts w:hint="eastAsia"/>
               </w:rPr>
-              <w:lastRenderedPageBreak/>
               <w:t>名称：标记表</w:t>
             </w:r>
           </w:p>
@@ -11390,6 +11272,7 @@
               <w:rPr>
                 <w:rFonts w:hint="eastAsia"/>
               </w:rPr>
+              <w:lastRenderedPageBreak/>
               <w:t>终点标记序号：</w:t>
             </w:r>
             <w:r>
@@ -11504,9 +11387,8 @@
         <w:pStyle w:val="3"/>
         <w:ind w:firstLine="281"/>
       </w:pPr>
-      <w:bookmarkStart w:id="17" w:name="_Toc22828460"/>
-      <w:r>
-        <w:lastRenderedPageBreak/>
+      <w:bookmarkStart w:id="17" w:name="_Toc22913703"/>
+      <w:r>
         <w:t>3</w:t>
       </w:r>
       <w:r>
@@ -11811,7 +11693,7 @@
         <w:pStyle w:val="3"/>
         <w:ind w:firstLine="281"/>
       </w:pPr>
-      <w:bookmarkStart w:id="18" w:name="_Toc22828461"/>
+      <w:bookmarkStart w:id="18" w:name="_Toc22913704"/>
       <w:r>
         <w:rPr>
           <w:rFonts w:hint="eastAsia"/>
@@ -12027,6 +11909,7 @@
               <w:rPr>
                 <w:rFonts w:hint="eastAsia"/>
               </w:rPr>
+              <w:lastRenderedPageBreak/>
               <w:t>标记序号</w:t>
             </w:r>
             <w:r>
@@ -12153,7 +12036,6 @@
               <w:rPr>
                 <w:rFonts w:hint="eastAsia"/>
               </w:rPr>
-              <w:lastRenderedPageBreak/>
               <w:t>标记时间：</w:t>
             </w:r>
             <w:r>
@@ -12261,7 +12143,7 @@
         <w:pStyle w:val="3"/>
         <w:ind w:firstLine="281"/>
       </w:pPr>
-      <w:bookmarkStart w:id="19" w:name="_Toc22828462"/>
+      <w:bookmarkStart w:id="19" w:name="_Toc22913705"/>
       <w:r>
         <w:t xml:space="preserve">3.4.4 </w:t>
       </w:r>
@@ -12629,6 +12511,7 @@
               <w:rPr>
                 <w:rFonts w:hint="eastAsia"/>
               </w:rPr>
+              <w:lastRenderedPageBreak/>
               <w:t>名称：线路分享</w:t>
             </w:r>
             <w:r>
@@ -12774,7 +12657,6 @@
               <w:rPr>
                 <w:rFonts w:hint="eastAsia"/>
               </w:rPr>
-              <w:lastRenderedPageBreak/>
               <w:t>中间标记链表：</w:t>
             </w:r>
             <w:r>
@@ -12877,7 +12759,7 @@
         <w:pStyle w:val="1"/>
         <w:spacing w:before="120" w:after="120"/>
       </w:pPr>
-      <w:bookmarkStart w:id="20" w:name="_Toc22828463"/>
+      <w:bookmarkStart w:id="20" w:name="_Toc22913706"/>
       <w:r>
         <w:rPr>
           <w:rFonts w:hint="eastAsia"/>
@@ -12897,7 +12779,7 @@
         <w:pStyle w:val="2"/>
         <w:ind w:firstLine="151"/>
       </w:pPr>
-      <w:bookmarkStart w:id="21" w:name="_Toc22828464"/>
+      <w:bookmarkStart w:id="21" w:name="_Toc22913707"/>
       <w:r>
         <w:rPr>
           <w:rFonts w:hint="eastAsia"/>
@@ -12917,7 +12799,7 @@
         <w:pStyle w:val="3"/>
         <w:ind w:firstLine="281"/>
       </w:pPr>
-      <w:bookmarkStart w:id="22" w:name="_Toc22828465"/>
+      <w:bookmarkStart w:id="22" w:name="_Toc22913708"/>
       <w:r>
         <w:rPr>
           <w:rFonts w:hint="eastAsia"/>
@@ -13168,6 +13050,7 @@
         <w:ind w:firstLine="480"/>
       </w:pPr>
       <w:r>
+        <w:lastRenderedPageBreak/>
         <w:t>3)</w:t>
       </w:r>
       <w:r>
@@ -13218,7 +13101,7 @@
         <w:pStyle w:val="3"/>
         <w:ind w:firstLine="281"/>
       </w:pPr>
-      <w:bookmarkStart w:id="23" w:name="_Toc22828466"/>
+      <w:bookmarkStart w:id="23" w:name="_Toc22913709"/>
       <w:r>
         <w:rPr>
           <w:rFonts w:hint="eastAsia"/>
@@ -13297,7 +13180,6 @@
         <w:rPr>
           <w:rFonts w:hint="eastAsia"/>
         </w:rPr>
-        <w:lastRenderedPageBreak/>
         <w:t>1)</w:t>
       </w:r>
       <w:r>
@@ -13496,7 +13378,7 @@
         <w:pStyle w:val="3"/>
         <w:ind w:firstLine="281"/>
       </w:pPr>
-      <w:bookmarkStart w:id="24" w:name="_Toc22828467"/>
+      <w:bookmarkStart w:id="24" w:name="_Toc22913710"/>
       <w:r>
         <w:rPr>
           <w:rFonts w:hint="eastAsia"/>
@@ -13530,6 +13412,7 @@
         <w:rPr>
           <w:rFonts w:hint="eastAsia"/>
         </w:rPr>
+        <w:lastRenderedPageBreak/>
         <w:t>1)</w:t>
       </w:r>
       <w:r>
@@ -13610,7 +13493,6 @@
           <w:rFonts w:hint="eastAsia"/>
           <w:noProof/>
         </w:rPr>
-        <w:lastRenderedPageBreak/>
         <w:drawing>
           <wp:inline distT="0" distB="0" distL="0" distR="0">
             <wp:extent cx="4434840" cy="1994535"/>
@@ -13656,7 +13538,7 @@
         <w:pStyle w:val="3"/>
         <w:ind w:firstLine="281"/>
       </w:pPr>
-      <w:bookmarkStart w:id="25" w:name="_Toc22828468"/>
+      <w:bookmarkStart w:id="25" w:name="_Toc22913711"/>
       <w:r>
         <w:rPr>
           <w:rFonts w:hint="eastAsia"/>
@@ -13787,7 +13669,7 @@
         <w:pStyle w:val="3"/>
         <w:ind w:firstLine="281"/>
       </w:pPr>
-      <w:bookmarkStart w:id="26" w:name="_Toc22828469"/>
+      <w:bookmarkStart w:id="26" w:name="_Toc22913712"/>
       <w:r>
         <w:t>4.1.</w:t>
       </w:r>
@@ -13856,6 +13738,7 @@
         <w:rPr>
           <w:rFonts w:hint="eastAsia"/>
         </w:rPr>
+        <w:lastRenderedPageBreak/>
         <w:t>位置标记：在地图中标记特定位置，可以使用通用图标</w:t>
       </w:r>
       <w:r>
@@ -13896,7 +13779,6 @@
         <w:rPr>
           <w:noProof/>
         </w:rPr>
-        <w:lastRenderedPageBreak/>
         <mc:AlternateContent>
           <mc:Choice Requires="wpc">
             <w:drawing>
@@ -14849,7 +14731,7 @@
         <w:pStyle w:val="3"/>
         <w:ind w:firstLine="281"/>
       </w:pPr>
-      <w:bookmarkStart w:id="27" w:name="_Toc22828470"/>
+      <w:bookmarkStart w:id="27" w:name="_Toc22913713"/>
       <w:r>
         <w:rPr>
           <w:rFonts w:hint="eastAsia"/>
@@ -14953,6 +14835,7 @@
         <w:rPr>
           <w:rFonts w:hint="eastAsia"/>
         </w:rPr>
+        <w:lastRenderedPageBreak/>
         <w:t>内容标记：用户可以在标记区域添加文字；也可以添加图片，图片可以从相册选择，也可以现场拍摄；用户也可以添加视频，视频也同样可以通过相册获取或者现场拍摄；同时，用户也可以自行添加文档、表格等其他个性化内容。</w:t>
       </w:r>
     </w:p>
@@ -14965,7 +14848,6 @@
           <w:rFonts w:hint="eastAsia"/>
           <w:noProof/>
         </w:rPr>
-        <w:lastRenderedPageBreak/>
         <mc:AlternateContent>
           <mc:Choice Requires="wpc">
             <w:drawing>
@@ -15006,9 +14888,6 @@
                             <w:p>
                               <w:pPr>
                                 <w:ind w:firstLineChars="0" w:firstLine="0"/>
-                                <w:rPr>
-                                  <w:rFonts w:hint="eastAsia"/>
-                                </w:rPr>
                               </w:pPr>
                               <w:r>
                                 <w:rPr>
@@ -15635,7 +15514,6 @@
                                 <w:ind w:firstLineChars="0" w:firstLine="0"/>
                                 <w:jc w:val="center"/>
                                 <w:rPr>
-                                  <w:rFonts w:hint="eastAsia"/>
                                   <w:sz w:val="21"/>
                                 </w:rPr>
                               </w:pPr>
@@ -15792,9 +15670,6 @@
                       <w:p>
                         <w:pPr>
                           <w:ind w:firstLineChars="0" w:firstLine="0"/>
-                          <w:rPr>
-                            <w:rFonts w:hint="eastAsia"/>
-                          </w:rPr>
                         </w:pPr>
                         <w:r>
                           <w:rPr>
@@ -16031,7 +15906,6 @@
                           <w:ind w:firstLineChars="0" w:firstLine="0"/>
                           <w:jc w:val="center"/>
                           <w:rPr>
-                            <w:rFonts w:hint="eastAsia"/>
                             <w:sz w:val="21"/>
                           </w:rPr>
                         </w:pPr>
@@ -16088,18 +15962,34 @@
         <w:ind w:firstLineChars="0" w:firstLine="0"/>
         <w:jc w:val="center"/>
         <w:rPr>
+          <w:rFonts w:asciiTheme="majorHAnsi" w:eastAsia="黑体" w:hAnsiTheme="majorHAnsi" w:cstheme="majorBidi"/>
+          <w:sz w:val="20"/>
+          <w:szCs w:val="20"/>
+        </w:rPr>
+      </w:pPr>
+      <w:r>
+        <w:rPr>
           <w:rFonts w:asciiTheme="majorHAnsi" w:eastAsia="黑体" w:hAnsiTheme="majorHAnsi" w:cstheme="majorBidi" w:hint="eastAsia"/>
           <w:sz w:val="20"/>
           <w:szCs w:val="20"/>
         </w:rPr>
-      </w:pPr>
+        <w:t>图</w:t>
+      </w:r>
+      <w:r>
+        <w:rPr>
+          <w:rFonts w:asciiTheme="majorHAnsi" w:eastAsia="黑体" w:hAnsiTheme="majorHAnsi" w:cstheme="majorBidi"/>
+          <w:sz w:val="20"/>
+          <w:szCs w:val="20"/>
+        </w:rPr>
+        <w:t xml:space="preserve"> </w:t>
+      </w:r>
       <w:r>
         <w:rPr>
           <w:rFonts w:asciiTheme="majorHAnsi" w:eastAsia="黑体" w:hAnsiTheme="majorHAnsi" w:cstheme="majorBidi" w:hint="eastAsia"/>
           <w:sz w:val="20"/>
           <w:szCs w:val="20"/>
         </w:rPr>
-        <w:t>图</w:t>
+        <w:t>6</w:t>
       </w:r>
       <w:r>
         <w:rPr>
@@ -16115,22 +16005,6 @@
           <w:sz w:val="20"/>
           <w:szCs w:val="20"/>
         </w:rPr>
-        <w:t>6</w:t>
-      </w:r>
-      <w:r>
-        <w:rPr>
-          <w:rFonts w:asciiTheme="majorHAnsi" w:eastAsia="黑体" w:hAnsiTheme="majorHAnsi" w:cstheme="majorBidi"/>
-          <w:sz w:val="20"/>
-          <w:szCs w:val="20"/>
-        </w:rPr>
-        <w:t xml:space="preserve"> </w:t>
-      </w:r>
-      <w:r>
-        <w:rPr>
-          <w:rFonts w:asciiTheme="majorHAnsi" w:eastAsia="黑体" w:hAnsiTheme="majorHAnsi" w:cstheme="majorBidi" w:hint="eastAsia"/>
-          <w:sz w:val="20"/>
-          <w:szCs w:val="20"/>
-        </w:rPr>
         <w:t>路线标记模块</w:t>
       </w:r>
     </w:p>
@@ -16139,7 +16013,7 @@
         <w:pStyle w:val="3"/>
         <w:ind w:firstLine="281"/>
       </w:pPr>
-      <w:bookmarkStart w:id="28" w:name="_Toc22828471"/>
+      <w:bookmarkStart w:id="28" w:name="_Toc22913714"/>
       <w:r>
         <w:t>4.1.</w:t>
       </w:r>
@@ -16259,6 +16133,7 @@
         </w:rPr>
       </w:pPr>
       <w:bookmarkStart w:id="29" w:name="_Toc22828472"/>
+      <w:bookmarkStart w:id="30" w:name="_Toc22913715"/>
       <w:r>
         <w:rPr>
           <w:rFonts w:hint="eastAsia"/>
@@ -16320,6 +16195,7 @@
         <w:t>图层。</w:t>
       </w:r>
       <w:bookmarkEnd w:id="29"/>
+      <w:bookmarkEnd w:id="30"/>
     </w:p>
     <w:p>
       <w:pPr>
@@ -17036,7 +16912,7 @@
         <w:pStyle w:val="3"/>
         <w:ind w:firstLine="281"/>
       </w:pPr>
-      <w:bookmarkStart w:id="30" w:name="_Toc22828473"/>
+      <w:bookmarkStart w:id="31" w:name="_Toc22913716"/>
       <w:r>
         <w:t>4.1.</w:t>
       </w:r>
@@ -17055,7 +16931,7 @@
         </w:rPr>
         <w:t>信息发布</w:t>
       </w:r>
-      <w:bookmarkEnd w:id="30"/>
+      <w:bookmarkEnd w:id="31"/>
     </w:p>
     <w:p>
       <w:pPr>
@@ -17171,7 +17047,7 @@
         <w:pStyle w:val="3"/>
         <w:ind w:firstLine="281"/>
       </w:pPr>
-      <w:bookmarkStart w:id="31" w:name="_Toc22828474"/>
+      <w:bookmarkStart w:id="32" w:name="_Toc22913717"/>
       <w:r>
         <w:rPr>
           <w:rFonts w:hint="eastAsia"/>
@@ -17193,7 +17069,7 @@
         </w:rPr>
         <w:t>数据库管理</w:t>
       </w:r>
-      <w:bookmarkEnd w:id="31"/>
+      <w:bookmarkEnd w:id="32"/>
     </w:p>
     <w:p>
       <w:pPr>
@@ -17381,7 +17257,7 @@
         <w:pStyle w:val="2"/>
         <w:ind w:firstLine="151"/>
       </w:pPr>
-      <w:bookmarkStart w:id="32" w:name="_Toc22828475"/>
+      <w:bookmarkStart w:id="33" w:name="_Toc22913718"/>
       <w:r>
         <w:rPr>
           <w:rFonts w:hint="eastAsia"/>
@@ -17394,14 +17270,14 @@
         </w:rPr>
         <w:t>功能描述</w:t>
       </w:r>
-      <w:bookmarkEnd w:id="32"/>
+      <w:bookmarkEnd w:id="33"/>
     </w:p>
     <w:p>
       <w:pPr>
         <w:pStyle w:val="3"/>
         <w:ind w:firstLine="281"/>
       </w:pPr>
-      <w:bookmarkStart w:id="33" w:name="_Toc22828476"/>
+      <w:bookmarkStart w:id="34" w:name="_Toc22913719"/>
       <w:r>
         <w:rPr>
           <w:rFonts w:hint="eastAsia"/>
@@ -17426,7 +17302,7 @@
         </w:rPr>
         <w:t>视图切换</w:t>
       </w:r>
-      <w:bookmarkEnd w:id="33"/>
+      <w:bookmarkEnd w:id="34"/>
     </w:p>
     <w:p>
       <w:pPr>
@@ -18178,7 +18054,7 @@
         <w:pStyle w:val="3"/>
         <w:ind w:firstLine="281"/>
       </w:pPr>
-      <w:bookmarkStart w:id="34" w:name="_Toc22828477"/>
+      <w:bookmarkStart w:id="35" w:name="_Toc22913720"/>
       <w:r>
         <w:rPr>
           <w:rFonts w:hint="eastAsia"/>
@@ -18194,7 +18070,7 @@
         </w:rPr>
         <w:t>即时查询</w:t>
       </w:r>
-      <w:bookmarkEnd w:id="34"/>
+      <w:bookmarkEnd w:id="35"/>
     </w:p>
     <w:p>
       <w:pPr>
@@ -18466,7 +18342,7 @@
         <w:pStyle w:val="3"/>
         <w:ind w:firstLine="281"/>
       </w:pPr>
-      <w:bookmarkStart w:id="35" w:name="_Toc22828478"/>
+      <w:bookmarkStart w:id="36" w:name="_Toc22913721"/>
       <w:r>
         <w:rPr>
           <w:rFonts w:hint="eastAsia"/>
@@ -18482,7 +18358,7 @@
         </w:rPr>
         <w:t>离线数据同步</w:t>
       </w:r>
-      <w:bookmarkEnd w:id="35"/>
+      <w:bookmarkEnd w:id="36"/>
     </w:p>
     <w:p>
       <w:pPr>
@@ -18890,7 +18766,7 @@
         <w:pStyle w:val="3"/>
         <w:ind w:firstLine="281"/>
       </w:pPr>
-      <w:bookmarkStart w:id="36" w:name="_Toc22828479"/>
+      <w:bookmarkStart w:id="37" w:name="_Toc22913722"/>
       <w:r>
         <w:rPr>
           <w:rFonts w:hint="eastAsia"/>
@@ -18906,7 +18782,7 @@
         </w:rPr>
         <w:t>标记信息分享</w:t>
       </w:r>
-      <w:bookmarkEnd w:id="36"/>
+      <w:bookmarkEnd w:id="37"/>
     </w:p>
     <w:p>
       <w:pPr>
@@ -19168,7 +19044,7 @@
         <w:pStyle w:val="3"/>
         <w:ind w:firstLine="281"/>
       </w:pPr>
-      <w:bookmarkStart w:id="37" w:name="_Toc22828480"/>
+      <w:bookmarkStart w:id="38" w:name="_Toc22913723"/>
       <w:r>
         <w:t>4.2.</w:t>
       </w:r>
@@ -19184,7 +19060,7 @@
         </w:rPr>
         <w:t>信息标记</w:t>
       </w:r>
-      <w:bookmarkEnd w:id="37"/>
+      <w:bookmarkEnd w:id="38"/>
     </w:p>
     <w:p>
       <w:pPr>
@@ -19390,7 +19266,7 @@
         <w:pStyle w:val="3"/>
         <w:ind w:firstLine="281"/>
       </w:pPr>
-      <w:bookmarkStart w:id="38" w:name="_Toc22828481"/>
+      <w:bookmarkStart w:id="39" w:name="_Toc22913724"/>
       <w:r>
         <w:rPr>
           <w:rFonts w:hint="eastAsia"/>
@@ -19406,7 +19282,7 @@
         </w:rPr>
         <w:t>线路标记</w:t>
       </w:r>
-      <w:bookmarkEnd w:id="38"/>
+      <w:bookmarkEnd w:id="39"/>
     </w:p>
     <w:p>
       <w:pPr>
@@ -19604,9 +19480,6 @@
     <w:p>
       <w:pPr>
         <w:ind w:leftChars="300" w:left="1443" w:hangingChars="300" w:hanging="723"/>
-        <w:rPr>
-          <w:rFonts w:hint="eastAsia"/>
-        </w:rPr>
       </w:pPr>
       <w:r>
         <w:rPr>
@@ -19719,9 +19592,6 @@
     <w:p>
       <w:pPr>
         <w:ind w:leftChars="300" w:left="1443" w:hangingChars="300" w:hanging="723"/>
-        <w:rPr>
-          <w:rFonts w:hint="eastAsia"/>
-        </w:rPr>
       </w:pPr>
       <w:r>
         <w:rPr>
@@ -19742,7 +19612,7 @@
         <w:pStyle w:val="3"/>
         <w:ind w:firstLine="281"/>
       </w:pPr>
-      <w:bookmarkStart w:id="39" w:name="_Toc22828482"/>
+      <w:bookmarkStart w:id="40" w:name="_Toc22913725"/>
       <w:r>
         <w:t>4.2.</w:t>
       </w:r>
@@ -19764,7 +19634,7 @@
         </w:rPr>
         <w:t>保存与查看</w:t>
       </w:r>
-      <w:bookmarkEnd w:id="39"/>
+      <w:bookmarkEnd w:id="40"/>
     </w:p>
     <w:p>
       <w:pPr>
@@ -20059,7 +19929,7 @@
         <w:pStyle w:val="3"/>
         <w:ind w:firstLine="281"/>
       </w:pPr>
-      <w:bookmarkStart w:id="40" w:name="_Toc22828483"/>
+      <w:bookmarkStart w:id="41" w:name="_Toc22913726"/>
       <w:r>
         <w:t>4.2.</w:t>
       </w:r>
@@ -20075,7 +19945,7 @@
         </w:rPr>
         <w:t>信息发布</w:t>
       </w:r>
-      <w:bookmarkEnd w:id="40"/>
+      <w:bookmarkEnd w:id="41"/>
     </w:p>
     <w:p>
       <w:pPr>
@@ -20380,7 +20250,7 @@
         <w:pStyle w:val="3"/>
         <w:ind w:firstLine="281"/>
       </w:pPr>
-      <w:bookmarkStart w:id="41" w:name="_Toc22828484"/>
+      <w:bookmarkStart w:id="42" w:name="_Toc22913727"/>
       <w:r>
         <w:rPr>
           <w:rFonts w:hint="eastAsia"/>
@@ -20399,7 +20269,7 @@
         </w:rPr>
         <w:t>数据库管理</w:t>
       </w:r>
-      <w:bookmarkEnd w:id="41"/>
+      <w:bookmarkEnd w:id="42"/>
     </w:p>
     <w:p>
       <w:pPr>
@@ -20857,7 +20727,7 @@
         <w:pStyle w:val="1"/>
         <w:spacing w:before="120" w:after="120"/>
       </w:pPr>
-      <w:bookmarkStart w:id="42" w:name="_Toc22828485"/>
+      <w:bookmarkStart w:id="43" w:name="_Toc22913728"/>
       <w:r>
         <w:rPr>
           <w:rFonts w:hint="eastAsia"/>
@@ -20871,14 +20741,14 @@
         </w:rPr>
         <w:t>、性能需求</w:t>
       </w:r>
-      <w:bookmarkEnd w:id="42"/>
+      <w:bookmarkEnd w:id="43"/>
     </w:p>
     <w:p>
       <w:pPr>
         <w:pStyle w:val="2"/>
         <w:ind w:firstLine="151"/>
       </w:pPr>
-      <w:bookmarkStart w:id="43" w:name="_Toc22828486"/>
+      <w:bookmarkStart w:id="44" w:name="_Toc22913729"/>
       <w:r>
         <w:rPr>
           <w:rFonts w:hint="eastAsia"/>
@@ -20891,21 +20761,21 @@
         </w:rPr>
         <w:t>数据精确度</w:t>
       </w:r>
-      <w:bookmarkEnd w:id="43"/>
+      <w:bookmarkEnd w:id="44"/>
     </w:p>
     <w:p>
       <w:pPr>
         <w:pStyle w:val="3"/>
         <w:ind w:firstLine="281"/>
       </w:pPr>
-      <w:bookmarkStart w:id="44" w:name="_Toc22828487"/>
+      <w:bookmarkStart w:id="45" w:name="_Toc22913730"/>
       <w:r>
         <w:t xml:space="preserve">5.1.1 </w:t>
       </w:r>
       <w:r>
         <w:t>输入数据精确度</w:t>
       </w:r>
-      <w:bookmarkEnd w:id="44"/>
+      <w:bookmarkEnd w:id="45"/>
     </w:p>
     <w:p>
       <w:pPr>
@@ -20920,14 +20790,14 @@
         <w:pStyle w:val="3"/>
         <w:ind w:firstLine="281"/>
       </w:pPr>
-      <w:bookmarkStart w:id="45" w:name="_Toc22828488"/>
+      <w:bookmarkStart w:id="46" w:name="_Toc22913731"/>
       <w:r>
         <w:t xml:space="preserve">5.1.2 </w:t>
       </w:r>
       <w:r>
         <w:t>输出数据精确度</w:t>
       </w:r>
-      <w:bookmarkEnd w:id="45"/>
+      <w:bookmarkEnd w:id="46"/>
     </w:p>
     <w:p>
       <w:pPr>
@@ -20942,14 +20812,14 @@
         <w:pStyle w:val="3"/>
         <w:ind w:firstLine="281"/>
       </w:pPr>
-      <w:bookmarkStart w:id="46" w:name="_Toc22828489"/>
+      <w:bookmarkStart w:id="47" w:name="_Toc22913732"/>
       <w:r>
         <w:t xml:space="preserve">5.1.3 </w:t>
       </w:r>
       <w:r>
         <w:t>传输过程中数据精确度</w:t>
       </w:r>
-      <w:bookmarkEnd w:id="46"/>
+      <w:bookmarkEnd w:id="47"/>
     </w:p>
     <w:p>
       <w:pPr>
@@ -20964,7 +20834,7 @@
         <w:pStyle w:val="2"/>
         <w:ind w:firstLine="151"/>
       </w:pPr>
-      <w:bookmarkStart w:id="47" w:name="_Toc22828490"/>
+      <w:bookmarkStart w:id="48" w:name="_Toc22913733"/>
       <w:r>
         <w:rPr>
           <w:rFonts w:hint="eastAsia"/>
@@ -20977,21 +20847,21 @@
         </w:rPr>
         <w:t>时间特性</w:t>
       </w:r>
-      <w:bookmarkEnd w:id="47"/>
+      <w:bookmarkEnd w:id="48"/>
     </w:p>
     <w:p>
       <w:pPr>
         <w:pStyle w:val="3"/>
         <w:ind w:firstLine="281"/>
       </w:pPr>
-      <w:bookmarkStart w:id="48" w:name="_Toc22828491"/>
+      <w:bookmarkStart w:id="49" w:name="_Toc22913734"/>
       <w:r>
         <w:t xml:space="preserve">5.2.1 </w:t>
       </w:r>
       <w:r>
         <w:t>响应时间</w:t>
       </w:r>
-      <w:bookmarkEnd w:id="48"/>
+      <w:bookmarkEnd w:id="49"/>
     </w:p>
     <w:p>
       <w:pPr>
@@ -21060,14 +20930,14 @@
         <w:pStyle w:val="3"/>
         <w:ind w:firstLine="281"/>
       </w:pPr>
-      <w:bookmarkStart w:id="49" w:name="_Toc22828492"/>
+      <w:bookmarkStart w:id="50" w:name="_Toc22913735"/>
       <w:r>
         <w:t xml:space="preserve">5.2.2 </w:t>
       </w:r>
       <w:r>
         <w:t>更新处理时间</w:t>
       </w:r>
-      <w:bookmarkEnd w:id="49"/>
+      <w:bookmarkEnd w:id="50"/>
     </w:p>
     <w:p>
       <w:pPr>
@@ -21122,14 +20992,14 @@
         <w:pStyle w:val="3"/>
         <w:ind w:firstLine="281"/>
       </w:pPr>
-      <w:bookmarkStart w:id="50" w:name="_Toc22828493"/>
+      <w:bookmarkStart w:id="51" w:name="_Toc22913736"/>
       <w:r>
         <w:t xml:space="preserve">5.2.3 </w:t>
       </w:r>
       <w:r>
         <w:t>数据转换和传输时间</w:t>
       </w:r>
-      <w:bookmarkEnd w:id="50"/>
+      <w:bookmarkEnd w:id="51"/>
     </w:p>
     <w:p>
       <w:pPr>
@@ -21153,7 +21023,7 @@
         <w:pStyle w:val="2"/>
         <w:ind w:firstLine="151"/>
       </w:pPr>
-      <w:bookmarkStart w:id="51" w:name="_Toc22828494"/>
+      <w:bookmarkStart w:id="52" w:name="_Toc22913737"/>
       <w:r>
         <w:rPr>
           <w:rFonts w:hint="eastAsia"/>
@@ -21167,21 +21037,21 @@
         </w:rPr>
         <w:t>适应性</w:t>
       </w:r>
-      <w:bookmarkEnd w:id="51"/>
+      <w:bookmarkEnd w:id="52"/>
     </w:p>
     <w:p>
       <w:pPr>
         <w:pStyle w:val="3"/>
         <w:ind w:firstLine="281"/>
       </w:pPr>
-      <w:bookmarkStart w:id="52" w:name="_Toc22828495"/>
+      <w:bookmarkStart w:id="53" w:name="_Toc22913738"/>
       <w:r>
         <w:t xml:space="preserve">5.3.1 </w:t>
       </w:r>
       <w:r>
         <w:t>操作方式上发生的变化</w:t>
       </w:r>
-      <w:bookmarkEnd w:id="52"/>
+      <w:bookmarkEnd w:id="53"/>
     </w:p>
     <w:p>
       <w:pPr>
@@ -21196,14 +21066,14 @@
         <w:pStyle w:val="3"/>
         <w:ind w:firstLine="281"/>
       </w:pPr>
-      <w:bookmarkStart w:id="53" w:name="_Toc22828496"/>
+      <w:bookmarkStart w:id="54" w:name="_Toc22913739"/>
       <w:r>
         <w:t xml:space="preserve">5.3.2 </w:t>
       </w:r>
       <w:r>
         <w:t>运行环境的变化</w:t>
       </w:r>
-      <w:bookmarkEnd w:id="53"/>
+      <w:bookmarkEnd w:id="54"/>
     </w:p>
     <w:p>
       <w:pPr>
@@ -21242,14 +21112,14 @@
         <w:pStyle w:val="3"/>
         <w:ind w:firstLine="281"/>
       </w:pPr>
-      <w:bookmarkStart w:id="54" w:name="_Toc22828497"/>
+      <w:bookmarkStart w:id="55" w:name="_Toc22913740"/>
       <w:r>
         <w:t xml:space="preserve">5.3.3 </w:t>
       </w:r>
       <w:r>
         <w:t>与其他软件接口的变化</w:t>
       </w:r>
-      <w:bookmarkEnd w:id="54"/>
+      <w:bookmarkEnd w:id="55"/>
     </w:p>
     <w:p>
       <w:pPr>
@@ -21264,14 +21134,14 @@
         <w:pStyle w:val="3"/>
         <w:ind w:firstLine="281"/>
       </w:pPr>
-      <w:bookmarkStart w:id="55" w:name="_Toc22828498"/>
+      <w:bookmarkStart w:id="56" w:name="_Toc22913741"/>
       <w:r>
         <w:t xml:space="preserve">5.3.4 </w:t>
       </w:r>
       <w:r>
         <w:t>开发计划的变化或改进</w:t>
       </w:r>
-      <w:bookmarkEnd w:id="55"/>
+      <w:bookmarkEnd w:id="56"/>
     </w:p>
     <w:p>
       <w:pPr>
@@ -21285,7 +21155,7 @@
           <w:szCs w:val="36"/>
         </w:rPr>
       </w:pPr>
-      <w:bookmarkStart w:id="56" w:name="_Toc22828499"/>
+      <w:bookmarkStart w:id="57" w:name="_Toc22913742"/>
       <w:r>
         <w:rPr>
           <w:b w:val="0"/>
@@ -21313,14 +21183,14 @@
         </w:rPr>
         <w:t>以内的改动。</w:t>
       </w:r>
-      <w:bookmarkEnd w:id="56"/>
+      <w:bookmarkEnd w:id="57"/>
     </w:p>
     <w:p>
       <w:pPr>
         <w:pStyle w:val="1"/>
         <w:spacing w:before="120" w:after="120"/>
       </w:pPr>
-      <w:bookmarkStart w:id="57" w:name="_Toc22828500"/>
+      <w:bookmarkStart w:id="58" w:name="_Toc22913743"/>
       <w:r>
         <w:rPr>
           <w:rFonts w:hint="eastAsia"/>
@@ -21345,14 +21215,14 @@
         </w:rPr>
         <w:t>运行需求</w:t>
       </w:r>
-      <w:bookmarkEnd w:id="57"/>
+      <w:bookmarkEnd w:id="58"/>
     </w:p>
     <w:p>
       <w:pPr>
         <w:pStyle w:val="2"/>
         <w:ind w:firstLine="151"/>
       </w:pPr>
-      <w:bookmarkStart w:id="58" w:name="_Toc22828501"/>
+      <w:bookmarkStart w:id="59" w:name="_Toc22913744"/>
       <w:r>
         <w:rPr>
           <w:rFonts w:hint="eastAsia"/>
@@ -21368,14 +21238,14 @@
         </w:rPr>
         <w:t>用户界面</w:t>
       </w:r>
-      <w:bookmarkEnd w:id="58"/>
+      <w:bookmarkEnd w:id="59"/>
     </w:p>
     <w:p>
       <w:pPr>
         <w:pStyle w:val="3"/>
         <w:ind w:firstLine="281"/>
       </w:pPr>
-      <w:bookmarkStart w:id="59" w:name="_Toc22828502"/>
+      <w:bookmarkStart w:id="60" w:name="_Toc22913745"/>
       <w:r>
         <w:rPr>
           <w:rFonts w:hint="eastAsia"/>
@@ -21400,7 +21270,7 @@
         </w:rPr>
         <w:t>添加标记</w:t>
       </w:r>
-      <w:bookmarkEnd w:id="59"/>
+      <w:bookmarkEnd w:id="60"/>
     </w:p>
     <w:p>
       <w:pPr>
@@ -21636,7 +21506,7 @@
         <w:pStyle w:val="3"/>
         <w:ind w:firstLine="281"/>
       </w:pPr>
-      <w:bookmarkStart w:id="60" w:name="_Toc22828503"/>
+      <w:bookmarkStart w:id="61" w:name="_Toc22913746"/>
       <w:r>
         <w:rPr>
           <w:rFonts w:hint="eastAsia"/>
@@ -21662,7 +21532,7 @@
         </w:rPr>
         <w:t>标记路线</w:t>
       </w:r>
-      <w:bookmarkEnd w:id="60"/>
+      <w:bookmarkEnd w:id="61"/>
     </w:p>
     <w:p>
       <w:pPr>
@@ -22044,7 +21914,7 @@
         <w:pStyle w:val="3"/>
         <w:ind w:firstLine="281"/>
       </w:pPr>
-      <w:bookmarkStart w:id="61" w:name="_Toc22828504"/>
+      <w:bookmarkStart w:id="62" w:name="_Toc22913747"/>
       <w:r>
         <w:rPr>
           <w:rFonts w:hint="eastAsia"/>
@@ -22060,7 +21930,7 @@
         </w:rPr>
         <w:t>保存图层</w:t>
       </w:r>
-      <w:bookmarkEnd w:id="61"/>
+      <w:bookmarkEnd w:id="62"/>
     </w:p>
     <w:p>
       <w:pPr>
@@ -22267,7 +22137,7 @@
         <w:pStyle w:val="3"/>
         <w:ind w:firstLine="281"/>
       </w:pPr>
-      <w:bookmarkStart w:id="62" w:name="_Toc22828505"/>
+      <w:bookmarkStart w:id="63" w:name="_Toc22913748"/>
       <w:r>
         <w:t>6.1.</w:t>
       </w:r>
@@ -22286,7 +22156,7 @@
         </w:rPr>
         <w:t>查看图层</w:t>
       </w:r>
-      <w:bookmarkEnd w:id="62"/>
+      <w:bookmarkEnd w:id="63"/>
     </w:p>
     <w:p>
       <w:pPr>
@@ -22572,7 +22442,7 @@
         <w:pStyle w:val="3"/>
         <w:ind w:firstLine="281"/>
       </w:pPr>
-      <w:bookmarkStart w:id="63" w:name="_Toc22828506"/>
+      <w:bookmarkStart w:id="64" w:name="_Toc22913749"/>
       <w:r>
         <w:rPr>
           <w:rFonts w:hint="eastAsia"/>
@@ -22598,7 +22468,7 @@
         </w:rPr>
         <w:t>离线标记上传</w:t>
       </w:r>
-      <w:bookmarkEnd w:id="63"/>
+      <w:bookmarkEnd w:id="64"/>
     </w:p>
     <w:p>
       <w:pPr>
@@ -22768,7 +22638,7 @@
         <w:pStyle w:val="3"/>
         <w:ind w:firstLine="281"/>
       </w:pPr>
-      <w:bookmarkStart w:id="64" w:name="_Toc22828507"/>
+      <w:bookmarkStart w:id="65" w:name="_Toc22913750"/>
       <w:r>
         <w:rPr>
           <w:rFonts w:hint="eastAsia"/>
@@ -22793,7 +22663,7 @@
         </w:rPr>
         <w:t>标记信息分享</w:t>
       </w:r>
-      <w:bookmarkEnd w:id="64"/>
+      <w:bookmarkEnd w:id="65"/>
     </w:p>
     <w:p>
       <w:pPr>
@@ -22864,7 +22734,7 @@
         <w:pStyle w:val="2"/>
         <w:ind w:firstLine="151"/>
       </w:pPr>
-      <w:bookmarkStart w:id="65" w:name="_Toc22828508"/>
+      <w:bookmarkStart w:id="66" w:name="_Toc22913751"/>
       <w:r>
         <w:rPr>
           <w:rFonts w:hint="eastAsia"/>
@@ -22877,7 +22747,7 @@
         </w:rPr>
         <w:t>硬件接口</w:t>
       </w:r>
-      <w:bookmarkEnd w:id="65"/>
+      <w:bookmarkEnd w:id="66"/>
     </w:p>
     <w:p>
       <w:pPr>
@@ -22889,7 +22759,7 @@
         <w:pStyle w:val="2"/>
         <w:ind w:firstLine="151"/>
       </w:pPr>
-      <w:bookmarkStart w:id="66" w:name="_Toc22828509"/>
+      <w:bookmarkStart w:id="67" w:name="_Toc22913752"/>
       <w:r>
         <w:rPr>
           <w:rFonts w:hint="eastAsia"/>
@@ -22902,7 +22772,7 @@
         </w:rPr>
         <w:t>软件接口</w:t>
       </w:r>
-      <w:bookmarkEnd w:id="66"/>
+      <w:bookmarkEnd w:id="67"/>
     </w:p>
     <w:p>
       <w:pPr>
@@ -23074,7 +22944,7 @@
         <w:pStyle w:val="1"/>
         <w:spacing w:before="120" w:after="120"/>
       </w:pPr>
-      <w:bookmarkStart w:id="67" w:name="_Toc22828510"/>
+      <w:bookmarkStart w:id="68" w:name="_Toc22913753"/>
       <w:r>
         <w:rPr>
           <w:rFonts w:hint="eastAsia"/>
@@ -23088,21 +22958,21 @@
         </w:rPr>
         <w:t>、其它需求</w:t>
       </w:r>
-      <w:bookmarkEnd w:id="67"/>
+      <w:bookmarkEnd w:id="68"/>
     </w:p>
     <w:p>
       <w:pPr>
         <w:pStyle w:val="2"/>
         <w:ind w:firstLine="151"/>
       </w:pPr>
-      <w:bookmarkStart w:id="68" w:name="_Toc22828511"/>
+      <w:bookmarkStart w:id="69" w:name="_Toc22913754"/>
       <w:r>
         <w:t xml:space="preserve">7.1 </w:t>
       </w:r>
       <w:r>
         <w:t>可使用性</w:t>
       </w:r>
-      <w:bookmarkEnd w:id="68"/>
+      <w:bookmarkEnd w:id="69"/>
     </w:p>
     <w:p>
       <w:pPr>
@@ -23204,14 +23074,14 @@
         <w:pStyle w:val="2"/>
         <w:ind w:firstLine="151"/>
       </w:pPr>
-      <w:bookmarkStart w:id="69" w:name="_Toc22828512"/>
+      <w:bookmarkStart w:id="70" w:name="_Toc22913755"/>
       <w:r>
         <w:t xml:space="preserve">7.2 </w:t>
       </w:r>
       <w:r>
         <w:t>安全保密</w:t>
       </w:r>
-      <w:bookmarkEnd w:id="69"/>
+      <w:bookmarkEnd w:id="70"/>
     </w:p>
     <w:p>
       <w:pPr>
@@ -23364,14 +23234,14 @@
         <w:pStyle w:val="2"/>
         <w:ind w:firstLine="151"/>
       </w:pPr>
-      <w:bookmarkStart w:id="70" w:name="_Toc22828513"/>
+      <w:bookmarkStart w:id="71" w:name="_Toc22913756"/>
       <w:r>
         <w:t>7.3</w:t>
       </w:r>
       <w:r>
         <w:t>可维护性</w:t>
       </w:r>
-      <w:bookmarkEnd w:id="70"/>
+      <w:bookmarkEnd w:id="71"/>
     </w:p>
     <w:p>
       <w:pPr>
@@ -23395,14 +23265,14 @@
         <w:pStyle w:val="2"/>
         <w:ind w:firstLine="151"/>
       </w:pPr>
-      <w:bookmarkStart w:id="71" w:name="_Toc22828514"/>
+      <w:bookmarkStart w:id="72" w:name="_Toc22913757"/>
       <w:r>
         <w:t>7.4</w:t>
       </w:r>
       <w:r>
         <w:t>可移植性</w:t>
       </w:r>
-      <w:bookmarkEnd w:id="71"/>
+      <w:bookmarkEnd w:id="72"/>
     </w:p>
     <w:p>
       <w:pPr>
@@ -23556,7 +23426,7 @@
         </mc:Choice>
         <mc:Fallback>
           <w:pict>
-            <v:line w14:anchorId="1682088C" id="直线 5" o:spid="_x0000_s1026" style="position:absolute;left:0;text-align:left;z-index:251658752;visibility:visible;mso-wrap-style:square;mso-wrap-distance-left:9pt;mso-wrap-distance-top:0;mso-wrap-distance-right:9pt;mso-wrap-distance-bottom:0;mso-position-horizontal:absolute;mso-position-horizontal-relative:text;mso-position-vertical:absolute;mso-position-vertical-relative:text" from="10.8pt,.5pt" to="484.05pt,.5pt" o:gfxdata="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"/>
+            <v:line w14:anchorId="188ABB93" id="直线 5" o:spid="_x0000_s1026" style="position:absolute;left:0;text-align:left;z-index:251658752;visibility:visible;mso-wrap-style:square;mso-wrap-distance-left:9pt;mso-wrap-distance-top:0;mso-wrap-distance-right:9pt;mso-wrap-distance-bottom:0;mso-position-horizontal:absolute;mso-position-horizontal-relative:text;mso-position-vertical:absolute;mso-position-vertical-relative:text" from="10.8pt,.5pt" to="484.05pt,.5pt" o:gfxdata="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"/>
           </w:pict>
         </mc:Fallback>
       </mc:AlternateContent>
@@ -23598,7 +23468,7 @@
       <w:rPr>
         <w:noProof/>
       </w:rPr>
-      <w:t>2019-10-24</w:t>
+      <w:t>2019-10-25</w:t>
     </w:r>
     <w:r>
       <w:fldChar w:fldCharType="end"/>
@@ -23645,7 +23515,7 @@
         <w:rStyle w:val="ad"/>
         <w:noProof/>
       </w:rPr>
-      <w:t>6</w:t>
+      <w:t>4</w:t>
     </w:r>
     <w:r>
       <w:rPr>
@@ -23683,7 +23553,7 @@
         <w:rStyle w:val="ad"/>
         <w:noProof/>
       </w:rPr>
-      <w:t>33</w:t>
+      <w:t>32</w:t>
     </w:r>
     <w:r>
       <w:rPr>
@@ -23840,7 +23710,7 @@
         </mc:Choice>
         <mc:Fallback>
           <w:pict>
-            <v:line w14:anchorId="0A17CAA5" id="直线 3" o:spid="_x0000_s1026" style="position:absolute;left:0;text-align:left;z-index:251656704;visibility:visible;mso-wrap-style:square;mso-wrap-distance-left:9pt;mso-wrap-distance-top:0;mso-wrap-distance-right:9pt;mso-wrap-distance-bottom:0;mso-position-horizontal:absolute;mso-position-horizontal-relative:text;mso-position-vertical:absolute;mso-position-vertical-relative:text" from="0,2.45pt" to="484.05pt,2.45pt" o:gfxdata="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"/>
+            <v:line w14:anchorId="04D3885E" id="直线 3" o:spid="_x0000_s1026" style="position:absolute;left:0;text-align:left;z-index:251656704;visibility:visible;mso-wrap-style:square;mso-wrap-distance-left:9pt;mso-wrap-distance-top:0;mso-wrap-distance-right:9pt;mso-wrap-distance-bottom:0;mso-position-horizontal:absolute;mso-position-horizontal-relative:text;mso-position-vertical:absolute;mso-position-vertical-relative:text" from="0,2.45pt" to="484.05pt,2.45pt" o:gfxdata="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"/>
           </w:pict>
         </mc:Fallback>
       </mc:AlternateContent>

</xml_diff>